<commit_message>
query test doc updated
</commit_message>
<xml_diff>
--- a/Detail/query_challange.docx
+++ b/Detail/query_challange.docx
@@ -674,6 +674,467 @@
           <w:szCs w:val="24"/>
         </w:rPr>
         <w:lastRenderedPageBreak/>
+        <w:t xml:space="preserve">3) </w:t>
+      </w:r>
+      <w:r>
+        <w:rPr>
+          <w:b/>
+          <w:bCs/>
+          <w:sz w:val="24"/>
+          <w:szCs w:val="24"/>
+        </w:rPr>
+        <w:t>Average Order Value per Customer</w:t>
+      </w:r>
+    </w:p>
+    <w:p>
+      <w:pPr>
+        <w:rPr>
+          <w:b/>
+          <w:bCs/>
+          <w:sz w:val="24"/>
+          <w:szCs w:val="24"/>
+        </w:rPr>
+      </w:pPr>
+    </w:p>
+    <w:p>
+      <w:pPr>
+        <w:rPr>
+          <w:sz w:val="24"/>
+          <w:szCs w:val="24"/>
+        </w:rPr>
+      </w:pPr>
+      <w:r>
+        <w:rPr>
+          <w:sz w:val="24"/>
+          <w:szCs w:val="24"/>
+        </w:rPr>
+        <w:t xml:space="preserve">SELECT </w:t>
+      </w:r>
+    </w:p>
+    <w:p>
+      <w:pPr>
+        <w:rPr>
+          <w:sz w:val="24"/>
+          <w:szCs w:val="24"/>
+        </w:rPr>
+      </w:pPr>
+      <w:r>
+        <w:rPr>
+          <w:sz w:val="24"/>
+          <w:szCs w:val="24"/>
+        </w:rPr>
+        <w:t xml:space="preserve">    c.id AS </w:t>
+      </w:r>
+      <w:proofErr w:type="spellStart"/>
+      <w:r>
+        <w:rPr>
+          <w:sz w:val="24"/>
+          <w:szCs w:val="24"/>
+        </w:rPr>
+        <w:t>customer_id</w:t>
+      </w:r>
+      <w:proofErr w:type="spellEnd"/>
+      <w:r>
+        <w:rPr>
+          <w:sz w:val="24"/>
+          <w:szCs w:val="24"/>
+        </w:rPr>
+        <w:t>,</w:t>
+      </w:r>
+    </w:p>
+    <w:p>
+      <w:pPr>
+        <w:rPr>
+          <w:sz w:val="24"/>
+          <w:szCs w:val="24"/>
+        </w:rPr>
+      </w:pPr>
+      <w:r>
+        <w:rPr>
+          <w:sz w:val="24"/>
+          <w:szCs w:val="24"/>
+        </w:rPr>
+        <w:t xml:space="preserve">    c.name AS </w:t>
+      </w:r>
+      <w:proofErr w:type="spellStart"/>
+      <w:r>
+        <w:rPr>
+          <w:sz w:val="24"/>
+          <w:szCs w:val="24"/>
+        </w:rPr>
+        <w:t>customer_name</w:t>
+      </w:r>
+      <w:proofErr w:type="spellEnd"/>
+      <w:r>
+        <w:rPr>
+          <w:sz w:val="24"/>
+          <w:szCs w:val="24"/>
+        </w:rPr>
+        <w:t>,</w:t>
+      </w:r>
+    </w:p>
+    <w:p>
+      <w:pPr>
+        <w:rPr>
+          <w:sz w:val="24"/>
+          <w:szCs w:val="24"/>
+        </w:rPr>
+      </w:pPr>
+      <w:r>
+        <w:rPr>
+          <w:sz w:val="24"/>
+          <w:szCs w:val="24"/>
+        </w:rPr>
+        <w:t xml:space="preserve">    </w:t>
+      </w:r>
+      <w:proofErr w:type="gramStart"/>
+      <w:r>
+        <w:rPr>
+          <w:sz w:val="24"/>
+          <w:szCs w:val="24"/>
+        </w:rPr>
+        <w:t>ROUND(SUM(</w:t>
+      </w:r>
+      <w:proofErr w:type="spellStart"/>
+      <w:r>
+        <w:rPr>
+          <w:sz w:val="24"/>
+          <w:szCs w:val="24"/>
+        </w:rPr>
+        <w:t>oi.quantity</w:t>
+      </w:r>
+      <w:proofErr w:type="spellEnd"/>
+      <w:proofErr w:type="gramEnd"/>
+      <w:r>
+        <w:rPr>
+          <w:sz w:val="24"/>
+          <w:szCs w:val="24"/>
+        </w:rPr>
+        <w:t xml:space="preserve"> * </w:t>
+      </w:r>
+      <w:proofErr w:type="spellStart"/>
+      <w:proofErr w:type="gramStart"/>
+      <w:r>
+        <w:rPr>
+          <w:sz w:val="24"/>
+          <w:szCs w:val="24"/>
+        </w:rPr>
+        <w:t>oi.price</w:t>
+      </w:r>
+      <w:proofErr w:type="spellEnd"/>
+      <w:proofErr w:type="gramEnd"/>
+      <w:r>
+        <w:rPr>
+          <w:sz w:val="24"/>
+          <w:szCs w:val="24"/>
+        </w:rPr>
+        <w:t xml:space="preserve">) / </w:t>
+      </w:r>
+      <w:proofErr w:type="gramStart"/>
+      <w:r>
+        <w:rPr>
+          <w:sz w:val="24"/>
+          <w:szCs w:val="24"/>
+        </w:rPr>
+        <w:t>COUNT(</w:t>
+      </w:r>
+      <w:proofErr w:type="gramEnd"/>
+      <w:r>
+        <w:rPr>
+          <w:sz w:val="24"/>
+          <w:szCs w:val="24"/>
+        </w:rPr>
+        <w:t xml:space="preserve">DISTINCT o.id), 2) AS </w:t>
+      </w:r>
+      <w:proofErr w:type="spellStart"/>
+      <w:r>
+        <w:rPr>
+          <w:sz w:val="24"/>
+          <w:szCs w:val="24"/>
+        </w:rPr>
+        <w:t>avg_order_value</w:t>
+      </w:r>
+      <w:proofErr w:type="spellEnd"/>
+    </w:p>
+    <w:p>
+      <w:pPr>
+        <w:rPr>
+          <w:sz w:val="24"/>
+          <w:szCs w:val="24"/>
+        </w:rPr>
+      </w:pPr>
+      <w:r>
+        <w:rPr>
+          <w:sz w:val="24"/>
+          <w:szCs w:val="24"/>
+        </w:rPr>
+        <w:t>FROM customers c</w:t>
+      </w:r>
+    </w:p>
+    <w:p>
+      <w:pPr>
+        <w:rPr>
+          <w:sz w:val="24"/>
+          <w:szCs w:val="24"/>
+        </w:rPr>
+      </w:pPr>
+      <w:r>
+        <w:rPr>
+          <w:sz w:val="24"/>
+          <w:szCs w:val="24"/>
+        </w:rPr>
+        <w:t xml:space="preserve">JOIN orders o </w:t>
+      </w:r>
+    </w:p>
+    <w:p>
+      <w:pPr>
+        <w:rPr>
+          <w:sz w:val="24"/>
+          <w:szCs w:val="24"/>
+        </w:rPr>
+      </w:pPr>
+      <w:r>
+        <w:rPr>
+          <w:sz w:val="24"/>
+          <w:szCs w:val="24"/>
+        </w:rPr>
+        <w:t xml:space="preserve">    ON c.id = </w:t>
+      </w:r>
+      <w:proofErr w:type="spellStart"/>
+      <w:proofErr w:type="gramStart"/>
+      <w:r>
+        <w:rPr>
+          <w:sz w:val="24"/>
+          <w:szCs w:val="24"/>
+        </w:rPr>
+        <w:t>o.customer</w:t>
+      </w:r>
+      <w:proofErr w:type="gramEnd"/>
+      <w:r>
+        <w:rPr>
+          <w:sz w:val="24"/>
+          <w:szCs w:val="24"/>
+        </w:rPr>
+        <w:t>_id</w:t>
+      </w:r>
+      <w:proofErr w:type="spellEnd"/>
+    </w:p>
+    <w:p>
+      <w:pPr>
+        <w:rPr>
+          <w:sz w:val="24"/>
+          <w:szCs w:val="24"/>
+        </w:rPr>
+      </w:pPr>
+      <w:r>
+        <w:rPr>
+          <w:sz w:val="24"/>
+          <w:szCs w:val="24"/>
+        </w:rPr>
+        <w:t xml:space="preserve">JOIN </w:t>
+      </w:r>
+      <w:proofErr w:type="spellStart"/>
+      <w:r>
+        <w:rPr>
+          <w:sz w:val="24"/>
+          <w:szCs w:val="24"/>
+        </w:rPr>
+        <w:t>order_items</w:t>
+      </w:r>
+      <w:proofErr w:type="spellEnd"/>
+      <w:r>
+        <w:rPr>
+          <w:sz w:val="24"/>
+          <w:szCs w:val="24"/>
+        </w:rPr>
+        <w:t xml:space="preserve"> oi </w:t>
+      </w:r>
+    </w:p>
+    <w:p>
+      <w:pPr>
+        <w:rPr>
+          <w:sz w:val="24"/>
+          <w:szCs w:val="24"/>
+        </w:rPr>
+      </w:pPr>
+      <w:r>
+        <w:rPr>
+          <w:sz w:val="24"/>
+          <w:szCs w:val="24"/>
+        </w:rPr>
+        <w:t xml:space="preserve">    ON o.id = </w:t>
+      </w:r>
+      <w:proofErr w:type="spellStart"/>
+      <w:proofErr w:type="gramStart"/>
+      <w:r>
+        <w:rPr>
+          <w:sz w:val="24"/>
+          <w:szCs w:val="24"/>
+        </w:rPr>
+        <w:t>oi.order</w:t>
+      </w:r>
+      <w:proofErr w:type="gramEnd"/>
+      <w:r>
+        <w:rPr>
+          <w:sz w:val="24"/>
+          <w:szCs w:val="24"/>
+        </w:rPr>
+        <w:t>_id</w:t>
+      </w:r>
+      <w:proofErr w:type="spellEnd"/>
+    </w:p>
+    <w:p>
+      <w:pPr>
+        <w:rPr>
+          <w:sz w:val="24"/>
+          <w:szCs w:val="24"/>
+        </w:rPr>
+      </w:pPr>
+      <w:r>
+        <w:rPr>
+          <w:sz w:val="24"/>
+          <w:szCs w:val="24"/>
+        </w:rPr>
+        <w:t>GROUP BY c.id, c.name</w:t>
+      </w:r>
+    </w:p>
+    <w:p>
+      <w:pPr>
+        <w:rPr>
+          <w:sz w:val="24"/>
+          <w:szCs w:val="24"/>
+        </w:rPr>
+      </w:pPr>
+      <w:r>
+        <w:rPr>
+          <w:sz w:val="24"/>
+          <w:szCs w:val="24"/>
+        </w:rPr>
+        <w:t xml:space="preserve">HAVING </w:t>
+      </w:r>
+      <w:proofErr w:type="gramStart"/>
+      <w:r>
+        <w:rPr>
+          <w:sz w:val="24"/>
+          <w:szCs w:val="24"/>
+        </w:rPr>
+        <w:t>COUNT(</w:t>
+      </w:r>
+      <w:proofErr w:type="gramEnd"/>
+      <w:r>
+        <w:rPr>
+          <w:sz w:val="24"/>
+          <w:szCs w:val="24"/>
+        </w:rPr>
+        <w:t>DISTINCT o.id) &gt; 0</w:t>
+      </w:r>
+    </w:p>
+    <w:p>
+      <w:pPr>
+        <w:rPr>
+          <w:sz w:val="24"/>
+          <w:szCs w:val="24"/>
+        </w:rPr>
+      </w:pPr>
+      <w:r>
+        <w:rPr>
+          <w:sz w:val="24"/>
+          <w:szCs w:val="24"/>
+        </w:rPr>
+        <w:t xml:space="preserve">ORDER BY </w:t>
+      </w:r>
+      <w:proofErr w:type="spellStart"/>
+      <w:r>
+        <w:rPr>
+          <w:sz w:val="24"/>
+          <w:szCs w:val="24"/>
+        </w:rPr>
+        <w:t>avg_order_value</w:t>
+      </w:r>
+      <w:proofErr w:type="spellEnd"/>
+      <w:r>
+        <w:rPr>
+          <w:sz w:val="24"/>
+          <w:szCs w:val="24"/>
+        </w:rPr>
+        <w:t xml:space="preserve"> </w:t>
+      </w:r>
+      <w:proofErr w:type="gramStart"/>
+      <w:r>
+        <w:rPr>
+          <w:sz w:val="24"/>
+          <w:szCs w:val="24"/>
+        </w:rPr>
+        <w:t>DESC;</w:t>
+      </w:r>
+      <w:proofErr w:type="gramEnd"/>
+    </w:p>
+    <w:p>
+      <w:pPr>
+        <w:rPr>
+          <w:b/>
+          <w:bCs/>
+          <w:sz w:val="24"/>
+          <w:szCs w:val="24"/>
+        </w:rPr>
+      </w:pPr>
+    </w:p>
+    <w:p>
+      <w:pPr>
+        <w:rPr>
+          <w:b/>
+          <w:bCs/>
+          <w:sz w:val="24"/>
+          <w:szCs w:val="24"/>
+        </w:rPr>
+      </w:pPr>
+    </w:p>
+    <w:p>
+      <w:pPr>
+        <w:rPr>
+          <w:b/>
+          <w:bCs/>
+          <w:sz w:val="24"/>
+          <w:szCs w:val="24"/>
+        </w:rPr>
+      </w:pPr>
+    </w:p>
+    <w:p>
+      <w:pPr>
+        <w:rPr>
+          <w:b/>
+          <w:bCs/>
+          <w:sz w:val="24"/>
+          <w:szCs w:val="24"/>
+        </w:rPr>
+      </w:pPr>
+    </w:p>
+    <w:p>
+      <w:pPr>
+        <w:rPr>
+          <w:b/>
+          <w:bCs/>
+          <w:sz w:val="24"/>
+          <w:szCs w:val="24"/>
+        </w:rPr>
+      </w:pPr>
+    </w:p>
+    <w:p>
+      <w:pPr>
+        <w:rPr>
+          <w:b/>
+          <w:bCs/>
+          <w:sz w:val="24"/>
+          <w:szCs w:val="24"/>
+        </w:rPr>
+      </w:pPr>
+      <w:r>
+        <w:rPr>
+          <w:b/>
+          <w:bCs/>
+          <w:sz w:val="24"/>
+          <w:szCs w:val="24"/>
+        </w:rPr>
         <w:t>4) Recent Orders</w:t>
       </w:r>
     </w:p>
@@ -756,7 +1217,6 @@
         </w:rPr>
         <w:t xml:space="preserve">, </w:t>
       </w:r>
-      <w:proofErr w:type="spellStart"/>
       <w:proofErr w:type="gramStart"/>
       <w:r>
         <w:rPr>
@@ -765,7 +1225,6 @@
         </w:rPr>
         <w:t>o.status</w:t>
       </w:r>
-      <w:proofErr w:type="spellEnd"/>
       <w:proofErr w:type="gramEnd"/>
       <w:r>
         <w:rPr>
@@ -941,30 +1400,1367 @@
     </w:p>
     <w:p>
       <w:pPr>
-        <w:rPr>
-          <w:sz w:val="24"/>
-          <w:szCs w:val="24"/>
-        </w:rPr>
-      </w:pPr>
-    </w:p>
-    <w:p>
-      <w:pPr>
-        <w:rPr>
-          <w:sz w:val="24"/>
-          <w:szCs w:val="24"/>
-        </w:rPr>
-      </w:pPr>
-      <w:r>
-        <w:rPr>
-          <w:sz w:val="24"/>
-          <w:szCs w:val="24"/>
-        </w:rPr>
-        <w:t>---------------------------------------------------------------------------------------------------------</w:t>
-      </w:r>
-    </w:p>
-    <w:p>
-      <w:pPr>
-        <w:rPr>
+        <w:pBdr>
+          <w:bottom w:val="single" w:sz="6" w:space="1" w:color="auto"/>
+        </w:pBdr>
+        <w:rPr>
+          <w:sz w:val="24"/>
+          <w:szCs w:val="24"/>
+        </w:rPr>
+      </w:pPr>
+    </w:p>
+    <w:p>
+      <w:pPr>
+        <w:rPr>
+          <w:sz w:val="24"/>
+          <w:szCs w:val="24"/>
+        </w:rPr>
+      </w:pPr>
+    </w:p>
+    <w:p>
+      <w:pPr>
+        <w:rPr>
+          <w:sz w:val="24"/>
+          <w:szCs w:val="24"/>
+        </w:rPr>
+      </w:pPr>
+    </w:p>
+    <w:p>
+      <w:pPr>
+        <w:rPr>
+          <w:sz w:val="24"/>
+          <w:szCs w:val="24"/>
+        </w:rPr>
+      </w:pPr>
+    </w:p>
+    <w:p>
+      <w:pPr>
+        <w:rPr>
+          <w:b/>
+          <w:bCs/>
+          <w:sz w:val="24"/>
+          <w:szCs w:val="24"/>
+        </w:rPr>
+      </w:pPr>
+      <w:r>
+        <w:rPr>
+          <w:b/>
+          <w:bCs/>
+          <w:sz w:val="24"/>
+          <w:szCs w:val="24"/>
+        </w:rPr>
+        <w:lastRenderedPageBreak/>
+        <w:t>5)</w:t>
+      </w:r>
+      <w:r>
+        <w:rPr>
+          <w:sz w:val="24"/>
+          <w:szCs w:val="24"/>
+        </w:rPr>
+        <w:t xml:space="preserve">  </w:t>
+      </w:r>
+      <w:r>
+        <w:rPr>
+          <w:b/>
+          <w:bCs/>
+          <w:sz w:val="24"/>
+          <w:szCs w:val="24"/>
+        </w:rPr>
+        <w:t>Running Total of Customer Spending</w:t>
+      </w:r>
+    </w:p>
+    <w:p>
+      <w:pPr>
+        <w:rPr>
+          <w:sz w:val="24"/>
+          <w:szCs w:val="24"/>
+        </w:rPr>
+      </w:pPr>
+    </w:p>
+    <w:p>
+      <w:pPr>
+        <w:ind w:left="720"/>
+        <w:rPr>
+          <w:sz w:val="24"/>
+          <w:szCs w:val="24"/>
+        </w:rPr>
+      </w:pPr>
+      <w:r>
+        <w:rPr>
+          <w:sz w:val="24"/>
+          <w:szCs w:val="24"/>
+        </w:rPr>
+        <w:t xml:space="preserve">WITH </w:t>
+      </w:r>
+      <w:proofErr w:type="spellStart"/>
+      <w:r>
+        <w:rPr>
+          <w:sz w:val="24"/>
+          <w:szCs w:val="24"/>
+        </w:rPr>
+        <w:t>order_totals</w:t>
+      </w:r>
+      <w:proofErr w:type="spellEnd"/>
+      <w:r>
+        <w:rPr>
+          <w:sz w:val="24"/>
+          <w:szCs w:val="24"/>
+        </w:rPr>
+        <w:t xml:space="preserve"> AS (</w:t>
+      </w:r>
+      <w:r>
+        <w:rPr>
+          <w:sz w:val="24"/>
+          <w:szCs w:val="24"/>
+        </w:rPr>
+        <w:t xml:space="preserve"> </w:t>
+      </w:r>
+    </w:p>
+    <w:p>
+      <w:pPr>
+        <w:ind w:left="720"/>
+        <w:rPr>
+          <w:sz w:val="24"/>
+          <w:szCs w:val="24"/>
+        </w:rPr>
+      </w:pPr>
+      <w:r>
+        <w:rPr>
+          <w:sz w:val="24"/>
+          <w:szCs w:val="24"/>
+        </w:rPr>
+        <w:t xml:space="preserve">    SELECT </w:t>
+      </w:r>
+    </w:p>
+    <w:p>
+      <w:pPr>
+        <w:ind w:left="720"/>
+        <w:rPr>
+          <w:sz w:val="24"/>
+          <w:szCs w:val="24"/>
+        </w:rPr>
+      </w:pPr>
+      <w:r>
+        <w:rPr>
+          <w:sz w:val="24"/>
+          <w:szCs w:val="24"/>
+        </w:rPr>
+        <w:t xml:space="preserve">        o.id AS </w:t>
+      </w:r>
+      <w:proofErr w:type="spellStart"/>
+      <w:r>
+        <w:rPr>
+          <w:sz w:val="24"/>
+          <w:szCs w:val="24"/>
+        </w:rPr>
+        <w:t>order_id</w:t>
+      </w:r>
+      <w:proofErr w:type="spellEnd"/>
+      <w:r>
+        <w:rPr>
+          <w:sz w:val="24"/>
+          <w:szCs w:val="24"/>
+        </w:rPr>
+        <w:t>,</w:t>
+      </w:r>
+    </w:p>
+    <w:p>
+      <w:pPr>
+        <w:ind w:left="720"/>
+        <w:rPr>
+          <w:sz w:val="24"/>
+          <w:szCs w:val="24"/>
+        </w:rPr>
+      </w:pPr>
+      <w:r>
+        <w:rPr>
+          <w:sz w:val="24"/>
+          <w:szCs w:val="24"/>
+        </w:rPr>
+        <w:t xml:space="preserve">        </w:t>
+      </w:r>
+      <w:proofErr w:type="spellStart"/>
+      <w:proofErr w:type="gramStart"/>
+      <w:r>
+        <w:rPr>
+          <w:sz w:val="24"/>
+          <w:szCs w:val="24"/>
+        </w:rPr>
+        <w:t>o.customer</w:t>
+      </w:r>
+      <w:proofErr w:type="gramEnd"/>
+      <w:r>
+        <w:rPr>
+          <w:sz w:val="24"/>
+          <w:szCs w:val="24"/>
+        </w:rPr>
+        <w:t>_id</w:t>
+      </w:r>
+      <w:proofErr w:type="spellEnd"/>
+      <w:r>
+        <w:rPr>
+          <w:sz w:val="24"/>
+          <w:szCs w:val="24"/>
+        </w:rPr>
+        <w:t>,</w:t>
+      </w:r>
+    </w:p>
+    <w:p>
+      <w:pPr>
+        <w:ind w:left="720"/>
+        <w:rPr>
+          <w:sz w:val="24"/>
+          <w:szCs w:val="24"/>
+        </w:rPr>
+      </w:pPr>
+      <w:r>
+        <w:rPr>
+          <w:sz w:val="24"/>
+          <w:szCs w:val="24"/>
+        </w:rPr>
+        <w:t xml:space="preserve">        </w:t>
+      </w:r>
+      <w:proofErr w:type="spellStart"/>
+      <w:proofErr w:type="gramStart"/>
+      <w:r>
+        <w:rPr>
+          <w:sz w:val="24"/>
+          <w:szCs w:val="24"/>
+        </w:rPr>
+        <w:t>o.order</w:t>
+      </w:r>
+      <w:proofErr w:type="gramEnd"/>
+      <w:r>
+        <w:rPr>
+          <w:sz w:val="24"/>
+          <w:szCs w:val="24"/>
+        </w:rPr>
+        <w:t>_date</w:t>
+      </w:r>
+      <w:proofErr w:type="spellEnd"/>
+      <w:r>
+        <w:rPr>
+          <w:sz w:val="24"/>
+          <w:szCs w:val="24"/>
+        </w:rPr>
+        <w:t>,</w:t>
+      </w:r>
+    </w:p>
+    <w:p>
+      <w:pPr>
+        <w:ind w:left="720"/>
+        <w:rPr>
+          <w:sz w:val="24"/>
+          <w:szCs w:val="24"/>
+        </w:rPr>
+      </w:pPr>
+      <w:r>
+        <w:rPr>
+          <w:sz w:val="24"/>
+          <w:szCs w:val="24"/>
+        </w:rPr>
+        <w:t xml:space="preserve">        </w:t>
+      </w:r>
+      <w:proofErr w:type="gramStart"/>
+      <w:r>
+        <w:rPr>
+          <w:sz w:val="24"/>
+          <w:szCs w:val="24"/>
+        </w:rPr>
+        <w:t>SUM(</w:t>
+      </w:r>
+      <w:proofErr w:type="spellStart"/>
+      <w:r>
+        <w:rPr>
+          <w:sz w:val="24"/>
+          <w:szCs w:val="24"/>
+        </w:rPr>
+        <w:t>oi.quantity</w:t>
+      </w:r>
+      <w:proofErr w:type="spellEnd"/>
+      <w:proofErr w:type="gramEnd"/>
+      <w:r>
+        <w:rPr>
+          <w:sz w:val="24"/>
+          <w:szCs w:val="24"/>
+        </w:rPr>
+        <w:t xml:space="preserve"> * </w:t>
+      </w:r>
+      <w:proofErr w:type="spellStart"/>
+      <w:proofErr w:type="gramStart"/>
+      <w:r>
+        <w:rPr>
+          <w:sz w:val="24"/>
+          <w:szCs w:val="24"/>
+        </w:rPr>
+        <w:t>oi.price</w:t>
+      </w:r>
+      <w:proofErr w:type="spellEnd"/>
+      <w:proofErr w:type="gramEnd"/>
+      <w:r>
+        <w:rPr>
+          <w:sz w:val="24"/>
+          <w:szCs w:val="24"/>
+        </w:rPr>
+        <w:t xml:space="preserve">) AS </w:t>
+      </w:r>
+      <w:proofErr w:type="spellStart"/>
+      <w:r>
+        <w:rPr>
+          <w:sz w:val="24"/>
+          <w:szCs w:val="24"/>
+        </w:rPr>
+        <w:t>order_total</w:t>
+      </w:r>
+      <w:proofErr w:type="spellEnd"/>
+    </w:p>
+    <w:p>
+      <w:pPr>
+        <w:ind w:left="720"/>
+        <w:rPr>
+          <w:sz w:val="24"/>
+          <w:szCs w:val="24"/>
+        </w:rPr>
+      </w:pPr>
+      <w:r>
+        <w:rPr>
+          <w:sz w:val="24"/>
+          <w:szCs w:val="24"/>
+        </w:rPr>
+        <w:t xml:space="preserve">    FROM orders o</w:t>
+      </w:r>
+    </w:p>
+    <w:p>
+      <w:pPr>
+        <w:ind w:left="720"/>
+        <w:rPr>
+          <w:sz w:val="24"/>
+          <w:szCs w:val="24"/>
+        </w:rPr>
+      </w:pPr>
+      <w:r>
+        <w:rPr>
+          <w:sz w:val="24"/>
+          <w:szCs w:val="24"/>
+        </w:rPr>
+        <w:t xml:space="preserve">    JOIN </w:t>
+      </w:r>
+      <w:proofErr w:type="spellStart"/>
+      <w:r>
+        <w:rPr>
+          <w:sz w:val="24"/>
+          <w:szCs w:val="24"/>
+        </w:rPr>
+        <w:t>order_items</w:t>
+      </w:r>
+      <w:proofErr w:type="spellEnd"/>
+      <w:r>
+        <w:rPr>
+          <w:sz w:val="24"/>
+          <w:szCs w:val="24"/>
+        </w:rPr>
+        <w:t xml:space="preserve"> oi </w:t>
+      </w:r>
+    </w:p>
+    <w:p>
+      <w:pPr>
+        <w:ind w:left="720"/>
+        <w:rPr>
+          <w:sz w:val="24"/>
+          <w:szCs w:val="24"/>
+        </w:rPr>
+      </w:pPr>
+      <w:r>
+        <w:rPr>
+          <w:sz w:val="24"/>
+          <w:szCs w:val="24"/>
+        </w:rPr>
+        <w:t xml:space="preserve">        ON o.id = </w:t>
+      </w:r>
+      <w:proofErr w:type="spellStart"/>
+      <w:proofErr w:type="gramStart"/>
+      <w:r>
+        <w:rPr>
+          <w:sz w:val="24"/>
+          <w:szCs w:val="24"/>
+        </w:rPr>
+        <w:t>oi.order</w:t>
+      </w:r>
+      <w:proofErr w:type="gramEnd"/>
+      <w:r>
+        <w:rPr>
+          <w:sz w:val="24"/>
+          <w:szCs w:val="24"/>
+        </w:rPr>
+        <w:t>_id</w:t>
+      </w:r>
+      <w:proofErr w:type="spellEnd"/>
+    </w:p>
+    <w:p>
+      <w:pPr>
+        <w:ind w:left="720"/>
+        <w:rPr>
+          <w:sz w:val="24"/>
+          <w:szCs w:val="24"/>
+        </w:rPr>
+      </w:pPr>
+      <w:r>
+        <w:rPr>
+          <w:sz w:val="24"/>
+          <w:szCs w:val="24"/>
+        </w:rPr>
+        <w:t xml:space="preserve">    GROUP BY o.id, </w:t>
+      </w:r>
+      <w:proofErr w:type="spellStart"/>
+      <w:proofErr w:type="gramStart"/>
+      <w:r>
+        <w:rPr>
+          <w:sz w:val="24"/>
+          <w:szCs w:val="24"/>
+        </w:rPr>
+        <w:t>o.customer</w:t>
+      </w:r>
+      <w:proofErr w:type="gramEnd"/>
+      <w:r>
+        <w:rPr>
+          <w:sz w:val="24"/>
+          <w:szCs w:val="24"/>
+        </w:rPr>
+        <w:t>_id</w:t>
+      </w:r>
+      <w:proofErr w:type="spellEnd"/>
+      <w:r>
+        <w:rPr>
+          <w:sz w:val="24"/>
+          <w:szCs w:val="24"/>
+        </w:rPr>
+        <w:t xml:space="preserve">, </w:t>
+      </w:r>
+      <w:proofErr w:type="spellStart"/>
+      <w:proofErr w:type="gramStart"/>
+      <w:r>
+        <w:rPr>
+          <w:sz w:val="24"/>
+          <w:szCs w:val="24"/>
+        </w:rPr>
+        <w:t>o.order</w:t>
+      </w:r>
+      <w:proofErr w:type="gramEnd"/>
+      <w:r>
+        <w:rPr>
+          <w:sz w:val="24"/>
+          <w:szCs w:val="24"/>
+        </w:rPr>
+        <w:t>_date</w:t>
+      </w:r>
+      <w:proofErr w:type="spellEnd"/>
+    </w:p>
+    <w:p>
+      <w:pPr>
+        <w:ind w:left="720"/>
+        <w:rPr>
+          <w:sz w:val="24"/>
+          <w:szCs w:val="24"/>
+        </w:rPr>
+      </w:pPr>
+      <w:r>
+        <w:rPr>
+          <w:sz w:val="24"/>
+          <w:szCs w:val="24"/>
+        </w:rPr>
+        <w:t>)</w:t>
+      </w:r>
+    </w:p>
+    <w:p>
+      <w:pPr>
+        <w:ind w:left="720"/>
+        <w:rPr>
+          <w:sz w:val="24"/>
+          <w:szCs w:val="24"/>
+        </w:rPr>
+      </w:pPr>
+      <w:r>
+        <w:rPr>
+          <w:sz w:val="24"/>
+          <w:szCs w:val="24"/>
+        </w:rPr>
+        <w:t>SELECT</w:t>
+      </w:r>
+    </w:p>
+    <w:p>
+      <w:pPr>
+        <w:ind w:left="720"/>
+        <w:rPr>
+          <w:sz w:val="24"/>
+          <w:szCs w:val="24"/>
+        </w:rPr>
+      </w:pPr>
+      <w:r>
+        <w:rPr>
+          <w:sz w:val="24"/>
+          <w:szCs w:val="24"/>
+        </w:rPr>
+        <w:t xml:space="preserve">    </w:t>
+      </w:r>
+      <w:proofErr w:type="spellStart"/>
+      <w:proofErr w:type="gramStart"/>
+      <w:r>
+        <w:rPr>
+          <w:sz w:val="24"/>
+          <w:szCs w:val="24"/>
+        </w:rPr>
+        <w:t>ot.customer</w:t>
+      </w:r>
+      <w:proofErr w:type="gramEnd"/>
+      <w:r>
+        <w:rPr>
+          <w:sz w:val="24"/>
+          <w:szCs w:val="24"/>
+        </w:rPr>
+        <w:t>_id</w:t>
+      </w:r>
+      <w:proofErr w:type="spellEnd"/>
+      <w:r>
+        <w:rPr>
+          <w:sz w:val="24"/>
+          <w:szCs w:val="24"/>
+        </w:rPr>
+        <w:t>,</w:t>
+      </w:r>
+    </w:p>
+    <w:p>
+      <w:pPr>
+        <w:ind w:left="720"/>
+        <w:rPr>
+          <w:sz w:val="24"/>
+          <w:szCs w:val="24"/>
+        </w:rPr>
+      </w:pPr>
+      <w:r>
+        <w:rPr>
+          <w:sz w:val="24"/>
+          <w:szCs w:val="24"/>
+        </w:rPr>
+        <w:t xml:space="preserve">    </w:t>
+      </w:r>
+      <w:proofErr w:type="spellStart"/>
+      <w:proofErr w:type="gramStart"/>
+      <w:r>
+        <w:rPr>
+          <w:sz w:val="24"/>
+          <w:szCs w:val="24"/>
+        </w:rPr>
+        <w:t>ot.order</w:t>
+      </w:r>
+      <w:proofErr w:type="gramEnd"/>
+      <w:r>
+        <w:rPr>
+          <w:sz w:val="24"/>
+          <w:szCs w:val="24"/>
+        </w:rPr>
+        <w:t>_id</w:t>
+      </w:r>
+      <w:proofErr w:type="spellEnd"/>
+      <w:r>
+        <w:rPr>
+          <w:sz w:val="24"/>
+          <w:szCs w:val="24"/>
+        </w:rPr>
+        <w:t>,</w:t>
+      </w:r>
+    </w:p>
+    <w:p>
+      <w:pPr>
+        <w:ind w:left="720"/>
+        <w:rPr>
+          <w:sz w:val="24"/>
+          <w:szCs w:val="24"/>
+        </w:rPr>
+      </w:pPr>
+      <w:r>
+        <w:rPr>
+          <w:sz w:val="24"/>
+          <w:szCs w:val="24"/>
+        </w:rPr>
+        <w:t xml:space="preserve">    </w:t>
+      </w:r>
+      <w:proofErr w:type="spellStart"/>
+      <w:proofErr w:type="gramStart"/>
+      <w:r>
+        <w:rPr>
+          <w:sz w:val="24"/>
+          <w:szCs w:val="24"/>
+        </w:rPr>
+        <w:t>ot.order</w:t>
+      </w:r>
+      <w:proofErr w:type="gramEnd"/>
+      <w:r>
+        <w:rPr>
+          <w:sz w:val="24"/>
+          <w:szCs w:val="24"/>
+        </w:rPr>
+        <w:t>_date</w:t>
+      </w:r>
+      <w:proofErr w:type="spellEnd"/>
+      <w:r>
+        <w:rPr>
+          <w:sz w:val="24"/>
+          <w:szCs w:val="24"/>
+        </w:rPr>
+        <w:t>,</w:t>
+      </w:r>
+    </w:p>
+    <w:p>
+      <w:pPr>
+        <w:ind w:left="720"/>
+        <w:rPr>
+          <w:sz w:val="24"/>
+          <w:szCs w:val="24"/>
+        </w:rPr>
+      </w:pPr>
+      <w:r>
+        <w:rPr>
+          <w:sz w:val="24"/>
+          <w:szCs w:val="24"/>
+        </w:rPr>
+        <w:t xml:space="preserve">    </w:t>
+      </w:r>
+      <w:proofErr w:type="spellStart"/>
+      <w:proofErr w:type="gramStart"/>
+      <w:r>
+        <w:rPr>
+          <w:sz w:val="24"/>
+          <w:szCs w:val="24"/>
+        </w:rPr>
+        <w:t>ot.order</w:t>
+      </w:r>
+      <w:proofErr w:type="gramEnd"/>
+      <w:r>
+        <w:rPr>
+          <w:sz w:val="24"/>
+          <w:szCs w:val="24"/>
+        </w:rPr>
+        <w:t>_total</w:t>
+      </w:r>
+      <w:proofErr w:type="spellEnd"/>
+      <w:r>
+        <w:rPr>
+          <w:sz w:val="24"/>
+          <w:szCs w:val="24"/>
+        </w:rPr>
+        <w:t>,</w:t>
+      </w:r>
+    </w:p>
+    <w:p>
+      <w:pPr>
+        <w:ind w:left="720"/>
+        <w:rPr>
+          <w:sz w:val="24"/>
+          <w:szCs w:val="24"/>
+        </w:rPr>
+      </w:pPr>
+      <w:r>
+        <w:rPr>
+          <w:sz w:val="24"/>
+          <w:szCs w:val="24"/>
+        </w:rPr>
+        <w:t xml:space="preserve">    </w:t>
+      </w:r>
+      <w:proofErr w:type="gramStart"/>
+      <w:r>
+        <w:rPr>
+          <w:sz w:val="24"/>
+          <w:szCs w:val="24"/>
+        </w:rPr>
+        <w:t>SUM(</w:t>
+      </w:r>
+      <w:proofErr w:type="spellStart"/>
+      <w:r>
+        <w:rPr>
+          <w:sz w:val="24"/>
+          <w:szCs w:val="24"/>
+        </w:rPr>
+        <w:t>ot.order</w:t>
+      </w:r>
+      <w:proofErr w:type="gramEnd"/>
+      <w:r>
+        <w:rPr>
+          <w:sz w:val="24"/>
+          <w:szCs w:val="24"/>
+        </w:rPr>
+        <w:t>_total</w:t>
+      </w:r>
+      <w:proofErr w:type="spellEnd"/>
+      <w:r>
+        <w:rPr>
+          <w:sz w:val="24"/>
+          <w:szCs w:val="24"/>
+        </w:rPr>
+        <w:t>) OVER (</w:t>
+      </w:r>
+    </w:p>
+    <w:p>
+      <w:pPr>
+        <w:ind w:left="720"/>
+        <w:rPr>
+          <w:sz w:val="24"/>
+          <w:szCs w:val="24"/>
+        </w:rPr>
+      </w:pPr>
+      <w:r>
+        <w:rPr>
+          <w:sz w:val="24"/>
+          <w:szCs w:val="24"/>
+        </w:rPr>
+        <w:t xml:space="preserve">        PARTITION BY </w:t>
+      </w:r>
+      <w:proofErr w:type="spellStart"/>
+      <w:proofErr w:type="gramStart"/>
+      <w:r>
+        <w:rPr>
+          <w:sz w:val="24"/>
+          <w:szCs w:val="24"/>
+        </w:rPr>
+        <w:t>ot.customer</w:t>
+      </w:r>
+      <w:proofErr w:type="gramEnd"/>
+      <w:r>
+        <w:rPr>
+          <w:sz w:val="24"/>
+          <w:szCs w:val="24"/>
+        </w:rPr>
+        <w:t>_id</w:t>
+      </w:r>
+      <w:proofErr w:type="spellEnd"/>
+      <w:r>
+        <w:rPr>
+          <w:sz w:val="24"/>
+          <w:szCs w:val="24"/>
+        </w:rPr>
+        <w:t xml:space="preserve"> </w:t>
+      </w:r>
+    </w:p>
+    <w:p>
+      <w:pPr>
+        <w:ind w:left="720"/>
+        <w:rPr>
+          <w:sz w:val="24"/>
+          <w:szCs w:val="24"/>
+        </w:rPr>
+      </w:pPr>
+      <w:r>
+        <w:rPr>
+          <w:sz w:val="24"/>
+          <w:szCs w:val="24"/>
+        </w:rPr>
+        <w:t xml:space="preserve">        ORDER BY </w:t>
+      </w:r>
+      <w:proofErr w:type="spellStart"/>
+      <w:proofErr w:type="gramStart"/>
+      <w:r>
+        <w:rPr>
+          <w:sz w:val="24"/>
+          <w:szCs w:val="24"/>
+        </w:rPr>
+        <w:t>ot.order</w:t>
+      </w:r>
+      <w:proofErr w:type="gramEnd"/>
+      <w:r>
+        <w:rPr>
+          <w:sz w:val="24"/>
+          <w:szCs w:val="24"/>
+        </w:rPr>
+        <w:t>_date</w:t>
+      </w:r>
+      <w:proofErr w:type="spellEnd"/>
+      <w:r>
+        <w:rPr>
+          <w:sz w:val="24"/>
+          <w:szCs w:val="24"/>
+        </w:rPr>
+        <w:t xml:space="preserve">, </w:t>
+      </w:r>
+      <w:proofErr w:type="spellStart"/>
+      <w:proofErr w:type="gramStart"/>
+      <w:r>
+        <w:rPr>
+          <w:sz w:val="24"/>
+          <w:szCs w:val="24"/>
+        </w:rPr>
+        <w:t>ot.order</w:t>
+      </w:r>
+      <w:proofErr w:type="gramEnd"/>
+      <w:r>
+        <w:rPr>
+          <w:sz w:val="24"/>
+          <w:szCs w:val="24"/>
+        </w:rPr>
+        <w:t>_id</w:t>
+      </w:r>
+      <w:proofErr w:type="spellEnd"/>
+    </w:p>
+    <w:p>
+      <w:pPr>
+        <w:ind w:left="720"/>
+        <w:rPr>
+          <w:sz w:val="24"/>
+          <w:szCs w:val="24"/>
+        </w:rPr>
+      </w:pPr>
+      <w:r>
+        <w:rPr>
+          <w:sz w:val="24"/>
+          <w:szCs w:val="24"/>
+        </w:rPr>
+        <w:t xml:space="preserve">        ROWS BETWEEN UNBOUNDED PRECEDING AND CURRENT ROW</w:t>
+      </w:r>
+    </w:p>
+    <w:p>
+      <w:pPr>
+        <w:ind w:left="720"/>
+        <w:rPr>
+          <w:sz w:val="24"/>
+          <w:szCs w:val="24"/>
+        </w:rPr>
+      </w:pPr>
+      <w:r>
+        <w:rPr>
+          <w:sz w:val="24"/>
+          <w:szCs w:val="24"/>
+        </w:rPr>
+        <w:t xml:space="preserve">    ) AS </w:t>
+      </w:r>
+      <w:proofErr w:type="spellStart"/>
+      <w:r>
+        <w:rPr>
+          <w:sz w:val="24"/>
+          <w:szCs w:val="24"/>
+        </w:rPr>
+        <w:t>running_total</w:t>
+      </w:r>
+      <w:proofErr w:type="spellEnd"/>
+    </w:p>
+    <w:p>
+      <w:pPr>
+        <w:ind w:left="720"/>
+        <w:rPr>
+          <w:sz w:val="24"/>
+          <w:szCs w:val="24"/>
+        </w:rPr>
+      </w:pPr>
+      <w:r>
+        <w:rPr>
+          <w:sz w:val="24"/>
+          <w:szCs w:val="24"/>
+        </w:rPr>
+        <w:t xml:space="preserve">FROM </w:t>
+      </w:r>
+      <w:proofErr w:type="spellStart"/>
+      <w:r>
+        <w:rPr>
+          <w:sz w:val="24"/>
+          <w:szCs w:val="24"/>
+        </w:rPr>
+        <w:t>order_totals</w:t>
+      </w:r>
+      <w:proofErr w:type="spellEnd"/>
+      <w:r>
+        <w:rPr>
+          <w:sz w:val="24"/>
+          <w:szCs w:val="24"/>
+        </w:rPr>
+        <w:t xml:space="preserve"> </w:t>
+      </w:r>
+      <w:proofErr w:type="spellStart"/>
+      <w:r>
+        <w:rPr>
+          <w:sz w:val="24"/>
+          <w:szCs w:val="24"/>
+        </w:rPr>
+        <w:t>ot</w:t>
+      </w:r>
+      <w:proofErr w:type="spellEnd"/>
+    </w:p>
+    <w:p>
+      <w:pPr>
+        <w:ind w:left="720"/>
+        <w:rPr>
+          <w:sz w:val="24"/>
+          <w:szCs w:val="24"/>
+        </w:rPr>
+      </w:pPr>
+      <w:r>
+        <w:rPr>
+          <w:sz w:val="24"/>
+          <w:szCs w:val="24"/>
+        </w:rPr>
+        <w:t xml:space="preserve">ORDER BY </w:t>
+      </w:r>
+      <w:proofErr w:type="spellStart"/>
+      <w:proofErr w:type="gramStart"/>
+      <w:r>
+        <w:rPr>
+          <w:sz w:val="24"/>
+          <w:szCs w:val="24"/>
+        </w:rPr>
+        <w:t>ot.customer</w:t>
+      </w:r>
+      <w:proofErr w:type="gramEnd"/>
+      <w:r>
+        <w:rPr>
+          <w:sz w:val="24"/>
+          <w:szCs w:val="24"/>
+        </w:rPr>
+        <w:t>_id</w:t>
+      </w:r>
+      <w:proofErr w:type="spellEnd"/>
+      <w:r>
+        <w:rPr>
+          <w:sz w:val="24"/>
+          <w:szCs w:val="24"/>
+        </w:rPr>
+        <w:t xml:space="preserve">, </w:t>
+      </w:r>
+      <w:proofErr w:type="spellStart"/>
+      <w:proofErr w:type="gramStart"/>
+      <w:r>
+        <w:rPr>
+          <w:sz w:val="24"/>
+          <w:szCs w:val="24"/>
+        </w:rPr>
+        <w:t>ot.order</w:t>
+      </w:r>
+      <w:proofErr w:type="gramEnd"/>
+      <w:r>
+        <w:rPr>
+          <w:sz w:val="24"/>
+          <w:szCs w:val="24"/>
+        </w:rPr>
+        <w:t>_date</w:t>
+      </w:r>
+      <w:proofErr w:type="spellEnd"/>
+      <w:r>
+        <w:rPr>
+          <w:sz w:val="24"/>
+          <w:szCs w:val="24"/>
+        </w:rPr>
+        <w:t xml:space="preserve">, </w:t>
+      </w:r>
+      <w:proofErr w:type="spellStart"/>
+      <w:proofErr w:type="gramStart"/>
+      <w:r>
+        <w:rPr>
+          <w:sz w:val="24"/>
+          <w:szCs w:val="24"/>
+        </w:rPr>
+        <w:t>ot.order</w:t>
+      </w:r>
+      <w:proofErr w:type="gramEnd"/>
+      <w:r>
+        <w:rPr>
+          <w:sz w:val="24"/>
+          <w:szCs w:val="24"/>
+        </w:rPr>
+        <w:t>_</w:t>
+      </w:r>
+      <w:proofErr w:type="gramStart"/>
+      <w:r>
+        <w:rPr>
+          <w:sz w:val="24"/>
+          <w:szCs w:val="24"/>
+        </w:rPr>
+        <w:t>id</w:t>
+      </w:r>
+      <w:proofErr w:type="spellEnd"/>
+      <w:r>
+        <w:rPr>
+          <w:sz w:val="24"/>
+          <w:szCs w:val="24"/>
+        </w:rPr>
+        <w:t>;</w:t>
+      </w:r>
+      <w:proofErr w:type="gramEnd"/>
+    </w:p>
+    <w:p>
+      <w:pPr>
+        <w:rPr>
+          <w:sz w:val="24"/>
+          <w:szCs w:val="24"/>
+        </w:rPr>
+      </w:pPr>
+    </w:p>
+    <w:p>
+      <w:pPr>
+        <w:rPr>
+          <w:sz w:val="24"/>
+          <w:szCs w:val="24"/>
+        </w:rPr>
+      </w:pPr>
+    </w:p>
+    <w:p>
+      <w:pPr>
+        <w:rPr>
+          <w:sz w:val="24"/>
+          <w:szCs w:val="24"/>
+        </w:rPr>
+      </w:pPr>
+    </w:p>
+    <w:p>
+      <w:pPr>
+        <w:rPr>
+          <w:b/>
+          <w:bCs/>
+          <w:sz w:val="24"/>
+          <w:szCs w:val="24"/>
+        </w:rPr>
+      </w:pPr>
+    </w:p>
+    <w:p>
+      <w:pPr>
+        <w:rPr>
+          <w:b/>
+          <w:bCs/>
+          <w:sz w:val="24"/>
+          <w:szCs w:val="24"/>
+        </w:rPr>
+      </w:pPr>
+      <w:r>
+        <w:rPr>
+          <w:b/>
+          <w:bCs/>
+          <w:sz w:val="24"/>
+          <w:szCs w:val="24"/>
+        </w:rPr>
+        <w:lastRenderedPageBreak/>
+        <w:t xml:space="preserve">6)  </w:t>
+      </w:r>
+      <w:r>
+        <w:rPr>
+          <w:b/>
+          <w:bCs/>
+          <w:sz w:val="24"/>
+          <w:szCs w:val="24"/>
+        </w:rPr>
+        <w:t>Product Review Summary</w:t>
+      </w:r>
+    </w:p>
+    <w:p>
+      <w:pPr>
+        <w:rPr>
+          <w:b/>
+          <w:bCs/>
+          <w:sz w:val="24"/>
+          <w:szCs w:val="24"/>
+        </w:rPr>
+      </w:pPr>
+    </w:p>
+    <w:p>
+      <w:pPr>
+        <w:rPr>
+          <w:sz w:val="24"/>
+          <w:szCs w:val="24"/>
+        </w:rPr>
+      </w:pPr>
+      <w:r>
+        <w:rPr>
+          <w:b/>
+          <w:bCs/>
+          <w:sz w:val="24"/>
+          <w:szCs w:val="24"/>
+        </w:rPr>
+        <w:tab/>
+      </w:r>
+      <w:r>
+        <w:rPr>
+          <w:sz w:val="24"/>
+          <w:szCs w:val="24"/>
+        </w:rPr>
+        <w:t xml:space="preserve">SELECT </w:t>
+      </w:r>
+    </w:p>
+    <w:p>
+      <w:pPr>
+        <w:ind w:left="720"/>
+        <w:rPr>
+          <w:sz w:val="24"/>
+          <w:szCs w:val="24"/>
+        </w:rPr>
+      </w:pPr>
+      <w:r>
+        <w:rPr>
+          <w:sz w:val="24"/>
+          <w:szCs w:val="24"/>
+        </w:rPr>
+        <w:t xml:space="preserve">    p.id AS </w:t>
+      </w:r>
+      <w:proofErr w:type="spellStart"/>
+      <w:r>
+        <w:rPr>
+          <w:sz w:val="24"/>
+          <w:szCs w:val="24"/>
+        </w:rPr>
+        <w:t>product_id</w:t>
+      </w:r>
+      <w:proofErr w:type="spellEnd"/>
+      <w:r>
+        <w:rPr>
+          <w:sz w:val="24"/>
+          <w:szCs w:val="24"/>
+        </w:rPr>
+        <w:t>,</w:t>
+      </w:r>
+    </w:p>
+    <w:p>
+      <w:pPr>
+        <w:ind w:left="720"/>
+        <w:rPr>
+          <w:sz w:val="24"/>
+          <w:szCs w:val="24"/>
+        </w:rPr>
+      </w:pPr>
+      <w:r>
+        <w:rPr>
+          <w:sz w:val="24"/>
+          <w:szCs w:val="24"/>
+        </w:rPr>
+        <w:t xml:space="preserve">    p.name AS </w:t>
+      </w:r>
+      <w:proofErr w:type="spellStart"/>
+      <w:r>
+        <w:rPr>
+          <w:sz w:val="24"/>
+          <w:szCs w:val="24"/>
+        </w:rPr>
+        <w:t>product_name</w:t>
+      </w:r>
+      <w:proofErr w:type="spellEnd"/>
+      <w:r>
+        <w:rPr>
+          <w:sz w:val="24"/>
+          <w:szCs w:val="24"/>
+        </w:rPr>
+        <w:t>,</w:t>
+      </w:r>
+    </w:p>
+    <w:p>
+      <w:pPr>
+        <w:ind w:left="720"/>
+        <w:rPr>
+          <w:sz w:val="24"/>
+          <w:szCs w:val="24"/>
+        </w:rPr>
+      </w:pPr>
+      <w:r>
+        <w:rPr>
+          <w:sz w:val="24"/>
+          <w:szCs w:val="24"/>
+        </w:rPr>
+        <w:t xml:space="preserve">    ROUND(AVG(</w:t>
+      </w:r>
+      <w:proofErr w:type="spellStart"/>
+      <w:proofErr w:type="gramStart"/>
+      <w:r>
+        <w:rPr>
+          <w:sz w:val="24"/>
+          <w:szCs w:val="24"/>
+        </w:rPr>
+        <w:t>r.rating</w:t>
+      </w:r>
+      <w:proofErr w:type="spellEnd"/>
+      <w:proofErr w:type="gramEnd"/>
+      <w:r>
+        <w:rPr>
+          <w:sz w:val="24"/>
+          <w:szCs w:val="24"/>
+        </w:rPr>
+        <w:t xml:space="preserve">), 2) AS </w:t>
+      </w:r>
+      <w:proofErr w:type="spellStart"/>
+      <w:r>
+        <w:rPr>
+          <w:sz w:val="24"/>
+          <w:szCs w:val="24"/>
+        </w:rPr>
+        <w:t>avg_review_rating</w:t>
+      </w:r>
+      <w:proofErr w:type="spellEnd"/>
+      <w:r>
+        <w:rPr>
+          <w:sz w:val="24"/>
+          <w:szCs w:val="24"/>
+        </w:rPr>
+        <w:t>,</w:t>
+      </w:r>
+    </w:p>
+    <w:p>
+      <w:pPr>
+        <w:ind w:left="720"/>
+        <w:rPr>
+          <w:sz w:val="24"/>
+          <w:szCs w:val="24"/>
+        </w:rPr>
+      </w:pPr>
+      <w:r>
+        <w:rPr>
+          <w:sz w:val="24"/>
+          <w:szCs w:val="24"/>
+        </w:rPr>
+        <w:t xml:space="preserve">    COUNT(r.id) AS </w:t>
+      </w:r>
+      <w:proofErr w:type="spellStart"/>
+      <w:r>
+        <w:rPr>
+          <w:sz w:val="24"/>
+          <w:szCs w:val="24"/>
+        </w:rPr>
+        <w:t>total_reviews</w:t>
+      </w:r>
+      <w:proofErr w:type="spellEnd"/>
+    </w:p>
+    <w:p>
+      <w:pPr>
+        <w:ind w:left="720"/>
+        <w:rPr>
+          <w:sz w:val="24"/>
+          <w:szCs w:val="24"/>
+        </w:rPr>
+      </w:pPr>
+      <w:r>
+        <w:rPr>
+          <w:sz w:val="24"/>
+          <w:szCs w:val="24"/>
+        </w:rPr>
+        <w:t>FROM products p</w:t>
+      </w:r>
+    </w:p>
+    <w:p>
+      <w:pPr>
+        <w:ind w:left="720"/>
+        <w:rPr>
+          <w:sz w:val="24"/>
+          <w:szCs w:val="24"/>
+        </w:rPr>
+      </w:pPr>
+      <w:r>
+        <w:rPr>
+          <w:sz w:val="24"/>
+          <w:szCs w:val="24"/>
+        </w:rPr>
+        <w:t xml:space="preserve">LEFT JOIN reviews r </w:t>
+      </w:r>
+    </w:p>
+    <w:p>
+      <w:pPr>
+        <w:ind w:left="720"/>
+        <w:rPr>
+          <w:sz w:val="24"/>
+          <w:szCs w:val="24"/>
+        </w:rPr>
+      </w:pPr>
+      <w:r>
+        <w:rPr>
+          <w:sz w:val="24"/>
+          <w:szCs w:val="24"/>
+        </w:rPr>
+        <w:t xml:space="preserve">    ON p.id = </w:t>
+      </w:r>
+      <w:proofErr w:type="spellStart"/>
+      <w:proofErr w:type="gramStart"/>
+      <w:r>
+        <w:rPr>
+          <w:sz w:val="24"/>
+          <w:szCs w:val="24"/>
+        </w:rPr>
+        <w:t>r.product</w:t>
+      </w:r>
+      <w:proofErr w:type="gramEnd"/>
+      <w:r>
+        <w:rPr>
+          <w:sz w:val="24"/>
+          <w:szCs w:val="24"/>
+        </w:rPr>
+        <w:t>_id</w:t>
+      </w:r>
+      <w:proofErr w:type="spellEnd"/>
+    </w:p>
+    <w:p>
+      <w:pPr>
+        <w:ind w:left="720"/>
+        <w:rPr>
+          <w:sz w:val="24"/>
+          <w:szCs w:val="24"/>
+        </w:rPr>
+      </w:pPr>
+      <w:r>
+        <w:rPr>
+          <w:sz w:val="24"/>
+          <w:szCs w:val="24"/>
+        </w:rPr>
+        <w:t>GROUP BY p.id, p.name</w:t>
+      </w:r>
+    </w:p>
+    <w:p>
+      <w:pPr>
+        <w:ind w:left="720"/>
+        <w:rPr>
+          <w:sz w:val="24"/>
+          <w:szCs w:val="24"/>
+        </w:rPr>
+      </w:pPr>
+      <w:r>
+        <w:rPr>
+          <w:sz w:val="24"/>
+          <w:szCs w:val="24"/>
+        </w:rPr>
+        <w:t xml:space="preserve">ORDER BY </w:t>
+      </w:r>
+      <w:proofErr w:type="spellStart"/>
+      <w:r>
+        <w:rPr>
+          <w:sz w:val="24"/>
+          <w:szCs w:val="24"/>
+        </w:rPr>
+        <w:t>avg_review_rating</w:t>
+      </w:r>
+      <w:proofErr w:type="spellEnd"/>
+      <w:r>
+        <w:rPr>
+          <w:sz w:val="24"/>
+          <w:szCs w:val="24"/>
+        </w:rPr>
+        <w:t xml:space="preserve"> DESC NULLS LAST, </w:t>
+      </w:r>
+      <w:proofErr w:type="spellStart"/>
+      <w:r>
+        <w:rPr>
+          <w:sz w:val="24"/>
+          <w:szCs w:val="24"/>
+        </w:rPr>
+        <w:t>total_reviews</w:t>
+      </w:r>
+      <w:proofErr w:type="spellEnd"/>
+      <w:r>
+        <w:rPr>
+          <w:sz w:val="24"/>
+          <w:szCs w:val="24"/>
+        </w:rPr>
+        <w:t xml:space="preserve"> </w:t>
+      </w:r>
+      <w:proofErr w:type="gramStart"/>
+      <w:r>
+        <w:rPr>
+          <w:sz w:val="24"/>
+          <w:szCs w:val="24"/>
+        </w:rPr>
+        <w:t>DESC;</w:t>
+      </w:r>
+      <w:proofErr w:type="gramEnd"/>
+    </w:p>
+    <w:p>
+      <w:pPr>
+        <w:rPr>
+          <w:b/>
+          <w:bCs/>
           <w:sz w:val="24"/>
           <w:szCs w:val="24"/>
         </w:rPr>
@@ -999,6 +2795,7 @@
     </w:p>
     <w:p>
       <w:pPr>
+        <w:ind w:left="720"/>
         <w:rPr>
           <w:sz w:val="24"/>
           <w:szCs w:val="24"/>
@@ -1086,13 +2883,1845 @@
           <w:szCs w:val="24"/>
         </w:rPr>
       </w:pPr>
-      <w:r>
-        <w:rPr>
-          <w:b/>
-          <w:bCs/>
-          <w:sz w:val="24"/>
-          <w:szCs w:val="24"/>
-        </w:rPr>
+    </w:p>
+    <w:p>
+      <w:pPr>
+        <w:rPr>
+          <w:b/>
+          <w:bCs/>
+          <w:sz w:val="24"/>
+          <w:szCs w:val="24"/>
+        </w:rPr>
+      </w:pPr>
+    </w:p>
+    <w:p>
+      <w:pPr>
+        <w:rPr>
+          <w:b/>
+          <w:bCs/>
+          <w:sz w:val="24"/>
+          <w:szCs w:val="24"/>
+        </w:rPr>
+      </w:pPr>
+    </w:p>
+    <w:p>
+      <w:pPr>
+        <w:rPr>
+          <w:b/>
+          <w:bCs/>
+          <w:sz w:val="24"/>
+          <w:szCs w:val="24"/>
+        </w:rPr>
+      </w:pPr>
+    </w:p>
+    <w:p>
+      <w:pPr>
+        <w:rPr>
+          <w:b/>
+          <w:bCs/>
+          <w:sz w:val="24"/>
+          <w:szCs w:val="24"/>
+        </w:rPr>
+      </w:pPr>
+    </w:p>
+    <w:p>
+      <w:pPr>
+        <w:rPr>
+          <w:b/>
+          <w:bCs/>
+          <w:sz w:val="24"/>
+          <w:szCs w:val="24"/>
+        </w:rPr>
+      </w:pPr>
+    </w:p>
+    <w:p>
+      <w:pPr>
+        <w:rPr>
+          <w:b/>
+          <w:bCs/>
+          <w:sz w:val="24"/>
+          <w:szCs w:val="24"/>
+        </w:rPr>
+      </w:pPr>
+    </w:p>
+    <w:p>
+      <w:pPr>
+        <w:rPr>
+          <w:b/>
+          <w:bCs/>
+          <w:sz w:val="24"/>
+          <w:szCs w:val="24"/>
+        </w:rPr>
+      </w:pPr>
+    </w:p>
+    <w:p>
+      <w:pPr>
+        <w:rPr>
+          <w:b/>
+          <w:bCs/>
+          <w:sz w:val="24"/>
+          <w:szCs w:val="24"/>
+        </w:rPr>
+      </w:pPr>
+    </w:p>
+    <w:p>
+      <w:pPr>
+        <w:rPr>
+          <w:b/>
+          <w:bCs/>
+          <w:sz w:val="24"/>
+          <w:szCs w:val="24"/>
+        </w:rPr>
+      </w:pPr>
+    </w:p>
+    <w:p>
+      <w:pPr>
+        <w:rPr>
+          <w:b/>
+          <w:bCs/>
+          <w:sz w:val="24"/>
+          <w:szCs w:val="24"/>
+        </w:rPr>
+      </w:pPr>
+      <w:r>
+        <w:rPr>
+          <w:b/>
+          <w:bCs/>
+          <w:sz w:val="24"/>
+          <w:szCs w:val="24"/>
+        </w:rPr>
+        <w:lastRenderedPageBreak/>
+        <w:t>8)</w:t>
+      </w:r>
+      <w:r>
+        <w:rPr>
+          <w:b/>
+          <w:bCs/>
+          <w:sz w:val="24"/>
+          <w:szCs w:val="24"/>
+        </w:rPr>
+        <w:tab/>
+      </w:r>
+      <w:r>
+        <w:rPr>
+          <w:b/>
+          <w:bCs/>
+          <w:sz w:val="24"/>
+          <w:szCs w:val="24"/>
+        </w:rPr>
+        <w:t>Update Last Purchased Date</w:t>
+      </w:r>
+    </w:p>
+    <w:p>
+      <w:pPr>
+        <w:rPr>
+          <w:b/>
+          <w:bCs/>
+          <w:sz w:val="24"/>
+          <w:szCs w:val="24"/>
+        </w:rPr>
+      </w:pPr>
+    </w:p>
+    <w:p>
+      <w:pPr>
+        <w:rPr>
+          <w:sz w:val="24"/>
+          <w:szCs w:val="24"/>
+        </w:rPr>
+      </w:pPr>
+      <w:r>
+        <w:rPr>
+          <w:b/>
+          <w:bCs/>
+          <w:sz w:val="24"/>
+          <w:szCs w:val="24"/>
+        </w:rPr>
+        <w:tab/>
+      </w:r>
+      <w:r>
+        <w:rPr>
+          <w:sz w:val="24"/>
+          <w:szCs w:val="24"/>
+        </w:rPr>
+        <w:t>UPDATE products p</w:t>
+      </w:r>
+    </w:p>
+    <w:p>
+      <w:pPr>
+        <w:ind w:left="720"/>
+        <w:rPr>
+          <w:sz w:val="24"/>
+          <w:szCs w:val="24"/>
+        </w:rPr>
+      </w:pPr>
+      <w:r>
+        <w:rPr>
+          <w:sz w:val="24"/>
+          <w:szCs w:val="24"/>
+        </w:rPr>
+        <w:t>JOIN (</w:t>
+      </w:r>
+    </w:p>
+    <w:p>
+      <w:pPr>
+        <w:ind w:left="720"/>
+        <w:rPr>
+          <w:sz w:val="24"/>
+          <w:szCs w:val="24"/>
+        </w:rPr>
+      </w:pPr>
+      <w:r>
+        <w:rPr>
+          <w:sz w:val="24"/>
+          <w:szCs w:val="24"/>
+        </w:rPr>
+        <w:t xml:space="preserve">    SELECT </w:t>
+      </w:r>
+    </w:p>
+    <w:p>
+      <w:pPr>
+        <w:ind w:left="720"/>
+        <w:rPr>
+          <w:sz w:val="24"/>
+          <w:szCs w:val="24"/>
+        </w:rPr>
+      </w:pPr>
+      <w:r>
+        <w:rPr>
+          <w:sz w:val="24"/>
+          <w:szCs w:val="24"/>
+        </w:rPr>
+        <w:t xml:space="preserve">        </w:t>
+      </w:r>
+      <w:proofErr w:type="spellStart"/>
+      <w:proofErr w:type="gramStart"/>
+      <w:r>
+        <w:rPr>
+          <w:sz w:val="24"/>
+          <w:szCs w:val="24"/>
+        </w:rPr>
+        <w:t>oi.product</w:t>
+      </w:r>
+      <w:proofErr w:type="gramEnd"/>
+      <w:r>
+        <w:rPr>
+          <w:sz w:val="24"/>
+          <w:szCs w:val="24"/>
+        </w:rPr>
+        <w:t>_id</w:t>
+      </w:r>
+      <w:proofErr w:type="spellEnd"/>
+      <w:r>
+        <w:rPr>
+          <w:sz w:val="24"/>
+          <w:szCs w:val="24"/>
+        </w:rPr>
+        <w:t>,</w:t>
+      </w:r>
+    </w:p>
+    <w:p>
+      <w:pPr>
+        <w:ind w:left="720"/>
+        <w:rPr>
+          <w:sz w:val="24"/>
+          <w:szCs w:val="24"/>
+        </w:rPr>
+      </w:pPr>
+      <w:r>
+        <w:rPr>
+          <w:sz w:val="24"/>
+          <w:szCs w:val="24"/>
+        </w:rPr>
+        <w:t xml:space="preserve">        MAX(</w:t>
+      </w:r>
+      <w:proofErr w:type="spellStart"/>
+      <w:proofErr w:type="gramStart"/>
+      <w:r>
+        <w:rPr>
+          <w:sz w:val="24"/>
+          <w:szCs w:val="24"/>
+        </w:rPr>
+        <w:t>o.order</w:t>
+      </w:r>
+      <w:proofErr w:type="gramEnd"/>
+      <w:r>
+        <w:rPr>
+          <w:sz w:val="24"/>
+          <w:szCs w:val="24"/>
+        </w:rPr>
+        <w:t>_date</w:t>
+      </w:r>
+      <w:proofErr w:type="spellEnd"/>
+      <w:r>
+        <w:rPr>
+          <w:sz w:val="24"/>
+          <w:szCs w:val="24"/>
+        </w:rPr>
+        <w:t xml:space="preserve">) AS </w:t>
+      </w:r>
+      <w:proofErr w:type="spellStart"/>
+      <w:r>
+        <w:rPr>
+          <w:sz w:val="24"/>
+          <w:szCs w:val="24"/>
+        </w:rPr>
+        <w:t>last_purchase_date</w:t>
+      </w:r>
+      <w:proofErr w:type="spellEnd"/>
+    </w:p>
+    <w:p>
+      <w:pPr>
+        <w:ind w:left="720"/>
+        <w:rPr>
+          <w:sz w:val="24"/>
+          <w:szCs w:val="24"/>
+        </w:rPr>
+      </w:pPr>
+      <w:r>
+        <w:rPr>
+          <w:sz w:val="24"/>
+          <w:szCs w:val="24"/>
+        </w:rPr>
+        <w:t xml:space="preserve">    FROM </w:t>
+      </w:r>
+      <w:proofErr w:type="spellStart"/>
+      <w:r>
+        <w:rPr>
+          <w:sz w:val="24"/>
+          <w:szCs w:val="24"/>
+        </w:rPr>
+        <w:t>order_items</w:t>
+      </w:r>
+      <w:proofErr w:type="spellEnd"/>
+      <w:r>
+        <w:rPr>
+          <w:sz w:val="24"/>
+          <w:szCs w:val="24"/>
+        </w:rPr>
+        <w:t xml:space="preserve"> oi</w:t>
+      </w:r>
+    </w:p>
+    <w:p>
+      <w:pPr>
+        <w:ind w:left="720"/>
+        <w:rPr>
+          <w:sz w:val="24"/>
+          <w:szCs w:val="24"/>
+        </w:rPr>
+      </w:pPr>
+      <w:r>
+        <w:rPr>
+          <w:sz w:val="24"/>
+          <w:szCs w:val="24"/>
+        </w:rPr>
+        <w:t xml:space="preserve">    JOIN orders o </w:t>
+      </w:r>
+    </w:p>
+    <w:p>
+      <w:pPr>
+        <w:ind w:left="720"/>
+        <w:rPr>
+          <w:sz w:val="24"/>
+          <w:szCs w:val="24"/>
+        </w:rPr>
+      </w:pPr>
+      <w:r>
+        <w:rPr>
+          <w:sz w:val="24"/>
+          <w:szCs w:val="24"/>
+        </w:rPr>
+        <w:t xml:space="preserve">        ON </w:t>
+      </w:r>
+      <w:proofErr w:type="spellStart"/>
+      <w:proofErr w:type="gramStart"/>
+      <w:r>
+        <w:rPr>
+          <w:sz w:val="24"/>
+          <w:szCs w:val="24"/>
+        </w:rPr>
+        <w:t>oi.order</w:t>
+      </w:r>
+      <w:proofErr w:type="gramEnd"/>
+      <w:r>
+        <w:rPr>
+          <w:sz w:val="24"/>
+          <w:szCs w:val="24"/>
+        </w:rPr>
+        <w:t>_id</w:t>
+      </w:r>
+      <w:proofErr w:type="spellEnd"/>
+      <w:r>
+        <w:rPr>
+          <w:sz w:val="24"/>
+          <w:szCs w:val="24"/>
+        </w:rPr>
+        <w:t xml:space="preserve"> = o.id</w:t>
+      </w:r>
+    </w:p>
+    <w:p>
+      <w:pPr>
+        <w:ind w:left="720"/>
+        <w:rPr>
+          <w:sz w:val="24"/>
+          <w:szCs w:val="24"/>
+        </w:rPr>
+      </w:pPr>
+      <w:r>
+        <w:rPr>
+          <w:sz w:val="24"/>
+          <w:szCs w:val="24"/>
+        </w:rPr>
+        <w:t xml:space="preserve">    GROUP BY </w:t>
+      </w:r>
+      <w:proofErr w:type="spellStart"/>
+      <w:proofErr w:type="gramStart"/>
+      <w:r>
+        <w:rPr>
+          <w:sz w:val="24"/>
+          <w:szCs w:val="24"/>
+        </w:rPr>
+        <w:t>oi.product</w:t>
+      </w:r>
+      <w:proofErr w:type="gramEnd"/>
+      <w:r>
+        <w:rPr>
+          <w:sz w:val="24"/>
+          <w:szCs w:val="24"/>
+        </w:rPr>
+        <w:t>_id</w:t>
+      </w:r>
+      <w:proofErr w:type="spellEnd"/>
+    </w:p>
+    <w:p>
+      <w:pPr>
+        <w:ind w:left="720"/>
+        <w:rPr>
+          <w:sz w:val="24"/>
+          <w:szCs w:val="24"/>
+        </w:rPr>
+      </w:pPr>
+      <w:r>
+        <w:rPr>
+          <w:sz w:val="24"/>
+          <w:szCs w:val="24"/>
+        </w:rPr>
+        <w:t xml:space="preserve">) t ON p.id = </w:t>
+      </w:r>
+      <w:proofErr w:type="spellStart"/>
+      <w:proofErr w:type="gramStart"/>
+      <w:r>
+        <w:rPr>
+          <w:sz w:val="24"/>
+          <w:szCs w:val="24"/>
+        </w:rPr>
+        <w:t>t.product</w:t>
+      </w:r>
+      <w:proofErr w:type="gramEnd"/>
+      <w:r>
+        <w:rPr>
+          <w:sz w:val="24"/>
+          <w:szCs w:val="24"/>
+        </w:rPr>
+        <w:t>_id</w:t>
+      </w:r>
+      <w:proofErr w:type="spellEnd"/>
+    </w:p>
+    <w:p>
+      <w:pPr>
+        <w:ind w:left="720"/>
+        <w:rPr>
+          <w:sz w:val="24"/>
+          <w:szCs w:val="24"/>
+        </w:rPr>
+      </w:pPr>
+      <w:r>
+        <w:rPr>
+          <w:sz w:val="24"/>
+          <w:szCs w:val="24"/>
+        </w:rPr>
+        <w:t xml:space="preserve">SET </w:t>
+      </w:r>
+      <w:proofErr w:type="spellStart"/>
+      <w:proofErr w:type="gramStart"/>
+      <w:r>
+        <w:rPr>
+          <w:sz w:val="24"/>
+          <w:szCs w:val="24"/>
+        </w:rPr>
+        <w:t>p.last</w:t>
+      </w:r>
+      <w:proofErr w:type="gramEnd"/>
+      <w:r>
+        <w:rPr>
+          <w:sz w:val="24"/>
+          <w:szCs w:val="24"/>
+        </w:rPr>
+        <w:t>_purchased</w:t>
+      </w:r>
+      <w:proofErr w:type="spellEnd"/>
+      <w:r>
+        <w:rPr>
+          <w:sz w:val="24"/>
+          <w:szCs w:val="24"/>
+        </w:rPr>
+        <w:t xml:space="preserve"> = </w:t>
+      </w:r>
+      <w:proofErr w:type="spellStart"/>
+      <w:proofErr w:type="gramStart"/>
+      <w:r>
+        <w:rPr>
+          <w:sz w:val="24"/>
+          <w:szCs w:val="24"/>
+        </w:rPr>
+        <w:t>t.last</w:t>
+      </w:r>
+      <w:proofErr w:type="gramEnd"/>
+      <w:r>
+        <w:rPr>
+          <w:sz w:val="24"/>
+          <w:szCs w:val="24"/>
+        </w:rPr>
+        <w:t>_purchase_</w:t>
+      </w:r>
+      <w:proofErr w:type="gramStart"/>
+      <w:r>
+        <w:rPr>
+          <w:sz w:val="24"/>
+          <w:szCs w:val="24"/>
+        </w:rPr>
+        <w:t>date</w:t>
+      </w:r>
+      <w:proofErr w:type="spellEnd"/>
+      <w:r>
+        <w:rPr>
+          <w:sz w:val="24"/>
+          <w:szCs w:val="24"/>
+        </w:rPr>
+        <w:t>;</w:t>
+      </w:r>
+      <w:proofErr w:type="gramEnd"/>
+    </w:p>
+    <w:p>
+      <w:pPr>
+        <w:rPr>
+          <w:b/>
+          <w:bCs/>
+          <w:sz w:val="24"/>
+          <w:szCs w:val="24"/>
+        </w:rPr>
+      </w:pPr>
+    </w:p>
+    <w:p>
+      <w:pPr>
+        <w:rPr>
+          <w:b/>
+          <w:bCs/>
+          <w:sz w:val="24"/>
+          <w:szCs w:val="24"/>
+        </w:rPr>
+      </w:pPr>
+    </w:p>
+    <w:p>
+      <w:pPr>
+        <w:rPr>
+          <w:b/>
+          <w:bCs/>
+          <w:sz w:val="24"/>
+          <w:szCs w:val="24"/>
+        </w:rPr>
+      </w:pPr>
+    </w:p>
+    <w:p>
+      <w:pPr>
+        <w:rPr>
+          <w:b/>
+          <w:bCs/>
+          <w:sz w:val="24"/>
+          <w:szCs w:val="24"/>
+        </w:rPr>
+      </w:pPr>
+    </w:p>
+    <w:p>
+      <w:pPr>
+        <w:rPr>
+          <w:b/>
+          <w:bCs/>
+          <w:sz w:val="24"/>
+          <w:szCs w:val="24"/>
+        </w:rPr>
+      </w:pPr>
+    </w:p>
+    <w:p>
+      <w:pPr>
+        <w:rPr>
+          <w:b/>
+          <w:bCs/>
+          <w:sz w:val="24"/>
+          <w:szCs w:val="24"/>
+        </w:rPr>
+      </w:pPr>
+    </w:p>
+    <w:p>
+      <w:pPr>
+        <w:rPr>
+          <w:b/>
+          <w:bCs/>
+          <w:sz w:val="24"/>
+          <w:szCs w:val="24"/>
+        </w:rPr>
+      </w:pPr>
+    </w:p>
+    <w:p>
+      <w:pPr>
+        <w:rPr>
+          <w:b/>
+          <w:bCs/>
+          <w:sz w:val="24"/>
+          <w:szCs w:val="24"/>
+        </w:rPr>
+      </w:pPr>
+    </w:p>
+    <w:p>
+      <w:pPr>
+        <w:rPr>
+          <w:b/>
+          <w:bCs/>
+          <w:sz w:val="24"/>
+          <w:szCs w:val="24"/>
+        </w:rPr>
+      </w:pPr>
+    </w:p>
+    <w:p>
+      <w:pPr>
+        <w:rPr>
+          <w:b/>
+          <w:bCs/>
+          <w:sz w:val="24"/>
+          <w:szCs w:val="24"/>
+        </w:rPr>
+      </w:pPr>
+    </w:p>
+    <w:p>
+      <w:pPr>
+        <w:rPr>
+          <w:b/>
+          <w:bCs/>
+          <w:sz w:val="24"/>
+          <w:szCs w:val="24"/>
+        </w:rPr>
+      </w:pPr>
+    </w:p>
+    <w:p>
+      <w:pPr>
+        <w:rPr>
+          <w:b/>
+          <w:bCs/>
+          <w:sz w:val="24"/>
+          <w:szCs w:val="24"/>
+        </w:rPr>
+      </w:pPr>
+    </w:p>
+    <w:p>
+      <w:pPr>
+        <w:rPr>
+          <w:b/>
+          <w:bCs/>
+          <w:sz w:val="24"/>
+          <w:szCs w:val="24"/>
+        </w:rPr>
+      </w:pPr>
+    </w:p>
+    <w:p>
+      <w:pPr>
+        <w:rPr>
+          <w:b/>
+          <w:bCs/>
+          <w:sz w:val="24"/>
+          <w:szCs w:val="24"/>
+        </w:rPr>
+      </w:pPr>
+    </w:p>
+    <w:p>
+      <w:pPr>
+        <w:rPr>
+          <w:b/>
+          <w:bCs/>
+          <w:sz w:val="24"/>
+          <w:szCs w:val="24"/>
+        </w:rPr>
+      </w:pPr>
+    </w:p>
+    <w:p>
+      <w:pPr>
+        <w:rPr>
+          <w:b/>
+          <w:bCs/>
+          <w:sz w:val="24"/>
+          <w:szCs w:val="24"/>
+        </w:rPr>
+      </w:pPr>
+    </w:p>
+    <w:p>
+      <w:pPr>
+        <w:rPr>
+          <w:b/>
+          <w:bCs/>
+          <w:sz w:val="24"/>
+          <w:szCs w:val="24"/>
+        </w:rPr>
+      </w:pPr>
+      <w:r>
+        <w:rPr>
+          <w:b/>
+          <w:bCs/>
+          <w:sz w:val="24"/>
+          <w:szCs w:val="24"/>
+        </w:rPr>
+        <w:lastRenderedPageBreak/>
+        <w:t>9</w:t>
+      </w:r>
+      <w:r>
+        <w:rPr>
+          <w:b/>
+          <w:bCs/>
+          <w:sz w:val="24"/>
+          <w:szCs w:val="24"/>
+        </w:rPr>
+        <w:t>)</w:t>
+      </w:r>
+      <w:r>
+        <w:rPr>
+          <w:b/>
+          <w:bCs/>
+          <w:sz w:val="24"/>
+          <w:szCs w:val="24"/>
+        </w:rPr>
+        <w:t xml:space="preserve"> </w:t>
+      </w:r>
+      <w:r>
+        <w:rPr>
+          <w:b/>
+          <w:bCs/>
+          <w:sz w:val="24"/>
+          <w:szCs w:val="24"/>
+        </w:rPr>
+        <w:t>Transaction Scenario</w:t>
+      </w:r>
+    </w:p>
+    <w:p>
+      <w:pPr>
+        <w:rPr>
+          <w:sz w:val="24"/>
+          <w:szCs w:val="24"/>
+        </w:rPr>
+      </w:pPr>
+      <w:r>
+        <w:rPr>
+          <w:b/>
+          <w:bCs/>
+          <w:sz w:val="24"/>
+          <w:szCs w:val="24"/>
+        </w:rPr>
+        <w:tab/>
+      </w:r>
+      <w:r>
+        <w:rPr>
+          <w:sz w:val="24"/>
+          <w:szCs w:val="24"/>
+        </w:rPr>
+        <w:t>-- Start the transaction</w:t>
+      </w:r>
+    </w:p>
+    <w:p>
+      <w:pPr>
+        <w:ind w:left="720"/>
+        <w:rPr>
+          <w:sz w:val="24"/>
+          <w:szCs w:val="24"/>
+        </w:rPr>
+      </w:pPr>
+      <w:r>
+        <w:rPr>
+          <w:sz w:val="24"/>
+          <w:szCs w:val="24"/>
+        </w:rPr>
+        <w:t xml:space="preserve">START </w:t>
+      </w:r>
+      <w:proofErr w:type="gramStart"/>
+      <w:r>
+        <w:rPr>
+          <w:sz w:val="24"/>
+          <w:szCs w:val="24"/>
+        </w:rPr>
+        <w:t>TRANSACTION;</w:t>
+      </w:r>
+      <w:proofErr w:type="gramEnd"/>
+    </w:p>
+    <w:p>
+      <w:pPr>
+        <w:ind w:left="720"/>
+        <w:rPr>
+          <w:sz w:val="24"/>
+          <w:szCs w:val="24"/>
+        </w:rPr>
+      </w:pPr>
+    </w:p>
+    <w:p>
+      <w:pPr>
+        <w:ind w:left="720"/>
+        <w:rPr>
+          <w:sz w:val="24"/>
+          <w:szCs w:val="24"/>
+        </w:rPr>
+      </w:pPr>
+      <w:r>
+        <w:rPr>
+          <w:sz w:val="24"/>
+          <w:szCs w:val="24"/>
+        </w:rPr>
+        <w:t>-- 1. Insert a new order</w:t>
+      </w:r>
+    </w:p>
+    <w:p>
+      <w:pPr>
+        <w:ind w:left="720"/>
+        <w:rPr>
+          <w:sz w:val="24"/>
+          <w:szCs w:val="24"/>
+        </w:rPr>
+      </w:pPr>
+      <w:r>
+        <w:rPr>
+          <w:sz w:val="24"/>
+          <w:szCs w:val="24"/>
+        </w:rPr>
+        <w:t>INSERT INTO orders (</w:t>
+      </w:r>
+      <w:proofErr w:type="spellStart"/>
+      <w:r>
+        <w:rPr>
+          <w:sz w:val="24"/>
+          <w:szCs w:val="24"/>
+        </w:rPr>
+        <w:t>customer_id</w:t>
+      </w:r>
+      <w:proofErr w:type="spellEnd"/>
+      <w:r>
+        <w:rPr>
+          <w:sz w:val="24"/>
+          <w:szCs w:val="24"/>
+        </w:rPr>
+        <w:t xml:space="preserve">, </w:t>
+      </w:r>
+      <w:proofErr w:type="spellStart"/>
+      <w:r>
+        <w:rPr>
+          <w:sz w:val="24"/>
+          <w:szCs w:val="24"/>
+        </w:rPr>
+        <w:t>order_date</w:t>
+      </w:r>
+      <w:proofErr w:type="spellEnd"/>
+      <w:r>
+        <w:rPr>
+          <w:sz w:val="24"/>
+          <w:szCs w:val="24"/>
+        </w:rPr>
+        <w:t>, status)</w:t>
+      </w:r>
+    </w:p>
+    <w:p>
+      <w:pPr>
+        <w:ind w:left="720"/>
+        <w:rPr>
+          <w:sz w:val="24"/>
+          <w:szCs w:val="24"/>
+        </w:rPr>
+      </w:pPr>
+      <w:r>
+        <w:rPr>
+          <w:sz w:val="24"/>
+          <w:szCs w:val="24"/>
+        </w:rPr>
+        <w:t xml:space="preserve">VALUES (1, </w:t>
+      </w:r>
+      <w:proofErr w:type="gramStart"/>
+      <w:r>
+        <w:rPr>
+          <w:sz w:val="24"/>
+          <w:szCs w:val="24"/>
+        </w:rPr>
+        <w:t>NOW(</w:t>
+      </w:r>
+      <w:proofErr w:type="gramEnd"/>
+      <w:r>
+        <w:rPr>
+          <w:sz w:val="24"/>
+          <w:szCs w:val="24"/>
+        </w:rPr>
+        <w:t>), 'pending'</w:t>
+      </w:r>
+      <w:proofErr w:type="gramStart"/>
+      <w:r>
+        <w:rPr>
+          <w:sz w:val="24"/>
+          <w:szCs w:val="24"/>
+        </w:rPr>
+        <w:t>);</w:t>
+      </w:r>
+      <w:proofErr w:type="gramEnd"/>
+    </w:p>
+    <w:p>
+      <w:pPr>
+        <w:ind w:left="720"/>
+        <w:rPr>
+          <w:sz w:val="24"/>
+          <w:szCs w:val="24"/>
+        </w:rPr>
+      </w:pPr>
+    </w:p>
+    <w:p>
+      <w:pPr>
+        <w:ind w:left="720"/>
+        <w:rPr>
+          <w:sz w:val="24"/>
+          <w:szCs w:val="24"/>
+        </w:rPr>
+      </w:pPr>
+      <w:r>
+        <w:rPr>
+          <w:sz w:val="24"/>
+          <w:szCs w:val="24"/>
+        </w:rPr>
+        <w:t xml:space="preserve">-- Capture the new </w:t>
+      </w:r>
+      <w:proofErr w:type="spellStart"/>
+      <w:r>
+        <w:rPr>
+          <w:sz w:val="24"/>
+          <w:szCs w:val="24"/>
+        </w:rPr>
+        <w:t>order_id</w:t>
+      </w:r>
+      <w:proofErr w:type="spellEnd"/>
+    </w:p>
+    <w:p>
+      <w:pPr>
+        <w:ind w:left="720"/>
+        <w:rPr>
+          <w:sz w:val="24"/>
+          <w:szCs w:val="24"/>
+        </w:rPr>
+      </w:pPr>
+      <w:r>
+        <w:rPr>
+          <w:sz w:val="24"/>
+          <w:szCs w:val="24"/>
+        </w:rPr>
+        <w:t>SET @order_id = LAST_INSERT_</w:t>
+      </w:r>
+      <w:proofErr w:type="gramStart"/>
+      <w:r>
+        <w:rPr>
+          <w:sz w:val="24"/>
+          <w:szCs w:val="24"/>
+        </w:rPr>
+        <w:t>ID();</w:t>
+      </w:r>
+      <w:proofErr w:type="gramEnd"/>
+    </w:p>
+    <w:p>
+      <w:pPr>
+        <w:ind w:left="720"/>
+        <w:rPr>
+          <w:sz w:val="24"/>
+          <w:szCs w:val="24"/>
+        </w:rPr>
+      </w:pPr>
+    </w:p>
+    <w:p>
+      <w:pPr>
+        <w:ind w:left="720"/>
+        <w:rPr>
+          <w:sz w:val="24"/>
+          <w:szCs w:val="24"/>
+        </w:rPr>
+      </w:pPr>
+      <w:r>
+        <w:rPr>
+          <w:sz w:val="24"/>
+          <w:szCs w:val="24"/>
+        </w:rPr>
+        <w:t>-- Example: Assume customer orders 2 products</w:t>
+      </w:r>
+    </w:p>
+    <w:p>
+      <w:pPr>
+        <w:ind w:left="720"/>
+        <w:rPr>
+          <w:sz w:val="24"/>
+          <w:szCs w:val="24"/>
+        </w:rPr>
+      </w:pPr>
+      <w:r>
+        <w:rPr>
+          <w:sz w:val="24"/>
+          <w:szCs w:val="24"/>
+        </w:rPr>
+        <w:t>-- Product 1: quantity = 3</w:t>
+      </w:r>
+    </w:p>
+    <w:p>
+      <w:pPr>
+        <w:ind w:left="720"/>
+        <w:rPr>
+          <w:sz w:val="24"/>
+          <w:szCs w:val="24"/>
+        </w:rPr>
+      </w:pPr>
+      <w:r>
+        <w:rPr>
+          <w:sz w:val="24"/>
+          <w:szCs w:val="24"/>
+        </w:rPr>
+        <w:t>-- Product 2: quantity = 1</w:t>
+      </w:r>
+    </w:p>
+    <w:p>
+      <w:pPr>
+        <w:ind w:left="720"/>
+        <w:rPr>
+          <w:sz w:val="24"/>
+          <w:szCs w:val="24"/>
+        </w:rPr>
+      </w:pPr>
+    </w:p>
+    <w:p>
+      <w:pPr>
+        <w:ind w:left="720"/>
+        <w:rPr>
+          <w:sz w:val="24"/>
+          <w:szCs w:val="24"/>
+        </w:rPr>
+      </w:pPr>
+      <w:r>
+        <w:rPr>
+          <w:sz w:val="24"/>
+          <w:szCs w:val="24"/>
+        </w:rPr>
+        <w:t>-- 2. Insert order items</w:t>
+      </w:r>
+    </w:p>
+    <w:p>
+      <w:pPr>
+        <w:ind w:left="720"/>
+        <w:rPr>
+          <w:sz w:val="24"/>
+          <w:szCs w:val="24"/>
+        </w:rPr>
+      </w:pPr>
+      <w:r>
+        <w:rPr>
+          <w:sz w:val="24"/>
+          <w:szCs w:val="24"/>
+        </w:rPr>
+        <w:t xml:space="preserve">INSERT INTO </w:t>
+      </w:r>
+      <w:proofErr w:type="spellStart"/>
+      <w:r>
+        <w:rPr>
+          <w:sz w:val="24"/>
+          <w:szCs w:val="24"/>
+        </w:rPr>
+        <w:t>order_items</w:t>
+      </w:r>
+      <w:proofErr w:type="spellEnd"/>
+      <w:r>
+        <w:rPr>
+          <w:sz w:val="24"/>
+          <w:szCs w:val="24"/>
+        </w:rPr>
+        <w:t xml:space="preserve"> (</w:t>
+      </w:r>
+      <w:proofErr w:type="spellStart"/>
+      <w:r>
+        <w:rPr>
+          <w:sz w:val="24"/>
+          <w:szCs w:val="24"/>
+        </w:rPr>
+        <w:t>order_id</w:t>
+      </w:r>
+      <w:proofErr w:type="spellEnd"/>
+      <w:r>
+        <w:rPr>
+          <w:sz w:val="24"/>
+          <w:szCs w:val="24"/>
+        </w:rPr>
+        <w:t xml:space="preserve">, </w:t>
+      </w:r>
+      <w:proofErr w:type="spellStart"/>
+      <w:r>
+        <w:rPr>
+          <w:sz w:val="24"/>
+          <w:szCs w:val="24"/>
+        </w:rPr>
+        <w:t>product_id</w:t>
+      </w:r>
+      <w:proofErr w:type="spellEnd"/>
+      <w:r>
+        <w:rPr>
+          <w:sz w:val="24"/>
+          <w:szCs w:val="24"/>
+        </w:rPr>
+        <w:t>, quantity, price)</w:t>
+      </w:r>
+    </w:p>
+    <w:p>
+      <w:pPr>
+        <w:ind w:left="720"/>
+        <w:rPr>
+          <w:sz w:val="24"/>
+          <w:szCs w:val="24"/>
+        </w:rPr>
+      </w:pPr>
+      <w:r>
+        <w:rPr>
+          <w:sz w:val="24"/>
+          <w:szCs w:val="24"/>
+        </w:rPr>
+        <w:t xml:space="preserve">VALUES </w:t>
+      </w:r>
+    </w:p>
+    <w:p>
+      <w:pPr>
+        <w:ind w:left="720"/>
+        <w:rPr>
+          <w:sz w:val="24"/>
+          <w:szCs w:val="24"/>
+        </w:rPr>
+      </w:pPr>
+      <w:r>
+        <w:rPr>
+          <w:sz w:val="24"/>
+          <w:szCs w:val="24"/>
+        </w:rPr>
+        <w:t>(@order_id, 1, 3, 100.00</w:t>
+      </w:r>
+      <w:proofErr w:type="gramStart"/>
+      <w:r>
+        <w:rPr>
+          <w:sz w:val="24"/>
+          <w:szCs w:val="24"/>
+        </w:rPr>
+        <w:t>),  --</w:t>
+      </w:r>
+      <w:proofErr w:type="gramEnd"/>
+      <w:r>
+        <w:rPr>
+          <w:sz w:val="24"/>
+          <w:szCs w:val="24"/>
+        </w:rPr>
+        <w:t xml:space="preserve"> </w:t>
+      </w:r>
+      <w:proofErr w:type="spellStart"/>
+      <w:r>
+        <w:rPr>
+          <w:sz w:val="24"/>
+          <w:szCs w:val="24"/>
+        </w:rPr>
+        <w:t>product_id</w:t>
+      </w:r>
+      <w:proofErr w:type="spellEnd"/>
+      <w:r>
+        <w:rPr>
+          <w:sz w:val="24"/>
+          <w:szCs w:val="24"/>
+        </w:rPr>
+        <w:t xml:space="preserve"> = 1, qty = 3</w:t>
+      </w:r>
+    </w:p>
+    <w:p>
+      <w:pPr>
+        <w:ind w:left="720"/>
+        <w:rPr>
+          <w:sz w:val="24"/>
+          <w:szCs w:val="24"/>
+        </w:rPr>
+      </w:pPr>
+      <w:r>
+        <w:rPr>
+          <w:sz w:val="24"/>
+          <w:szCs w:val="24"/>
+        </w:rPr>
+        <w:t>(@order_id, 2, 1, 250.00</w:t>
+      </w:r>
+      <w:proofErr w:type="gramStart"/>
+      <w:r>
+        <w:rPr>
+          <w:sz w:val="24"/>
+          <w:szCs w:val="24"/>
+        </w:rPr>
+        <w:t>);  --</w:t>
+      </w:r>
+      <w:proofErr w:type="gramEnd"/>
+      <w:r>
+        <w:rPr>
+          <w:sz w:val="24"/>
+          <w:szCs w:val="24"/>
+        </w:rPr>
+        <w:t xml:space="preserve"> </w:t>
+      </w:r>
+      <w:proofErr w:type="spellStart"/>
+      <w:r>
+        <w:rPr>
+          <w:sz w:val="24"/>
+          <w:szCs w:val="24"/>
+        </w:rPr>
+        <w:t>product_id</w:t>
+      </w:r>
+      <w:proofErr w:type="spellEnd"/>
+      <w:r>
+        <w:rPr>
+          <w:sz w:val="24"/>
+          <w:szCs w:val="24"/>
+        </w:rPr>
+        <w:t xml:space="preserve"> = 2, qty = 1</w:t>
+      </w:r>
+    </w:p>
+    <w:p>
+      <w:pPr>
+        <w:ind w:left="720"/>
+        <w:rPr>
+          <w:sz w:val="24"/>
+          <w:szCs w:val="24"/>
+        </w:rPr>
+      </w:pPr>
+    </w:p>
+    <w:p>
+      <w:pPr>
+        <w:ind w:left="720"/>
+        <w:rPr>
+          <w:sz w:val="24"/>
+          <w:szCs w:val="24"/>
+        </w:rPr>
+      </w:pPr>
+      <w:r>
+        <w:rPr>
+          <w:sz w:val="24"/>
+          <w:szCs w:val="24"/>
+        </w:rPr>
+        <w:t>-- 3. Deduct stock for each product</w:t>
+      </w:r>
+    </w:p>
+    <w:p>
+      <w:pPr>
+        <w:ind w:left="720"/>
+        <w:rPr>
+          <w:sz w:val="24"/>
+          <w:szCs w:val="24"/>
+        </w:rPr>
+      </w:pPr>
+      <w:r>
+        <w:rPr>
+          <w:sz w:val="24"/>
+          <w:szCs w:val="24"/>
+        </w:rPr>
+        <w:t xml:space="preserve">UPDATE products </w:t>
+      </w:r>
+    </w:p>
+    <w:p>
+      <w:pPr>
+        <w:ind w:left="720"/>
+        <w:rPr>
+          <w:sz w:val="24"/>
+          <w:szCs w:val="24"/>
+        </w:rPr>
+      </w:pPr>
+      <w:r>
+        <w:rPr>
+          <w:sz w:val="24"/>
+          <w:szCs w:val="24"/>
+        </w:rPr>
+        <w:t xml:space="preserve">SET stock = stock - 3, </w:t>
+      </w:r>
+    </w:p>
+    <w:p>
+      <w:pPr>
+        <w:ind w:left="720"/>
+        <w:rPr>
+          <w:sz w:val="24"/>
+          <w:szCs w:val="24"/>
+        </w:rPr>
+      </w:pPr>
+      <w:r>
+        <w:rPr>
+          <w:sz w:val="24"/>
+          <w:szCs w:val="24"/>
+        </w:rPr>
+        <w:t xml:space="preserve">    </w:t>
+      </w:r>
+      <w:proofErr w:type="spellStart"/>
+      <w:r>
+        <w:rPr>
+          <w:sz w:val="24"/>
+          <w:szCs w:val="24"/>
+        </w:rPr>
+        <w:t>last_purchased</w:t>
+      </w:r>
+      <w:proofErr w:type="spellEnd"/>
+      <w:r>
+        <w:rPr>
+          <w:sz w:val="24"/>
+          <w:szCs w:val="24"/>
+        </w:rPr>
+        <w:t xml:space="preserve"> = </w:t>
+      </w:r>
+      <w:proofErr w:type="gramStart"/>
+      <w:r>
+        <w:rPr>
+          <w:sz w:val="24"/>
+          <w:szCs w:val="24"/>
+        </w:rPr>
+        <w:t>NOW(</w:t>
+      </w:r>
+      <w:proofErr w:type="gramEnd"/>
+      <w:r>
+        <w:rPr>
+          <w:sz w:val="24"/>
+          <w:szCs w:val="24"/>
+        </w:rPr>
+        <w:t>)</w:t>
+      </w:r>
+    </w:p>
+    <w:p>
+      <w:pPr>
+        <w:ind w:left="720"/>
+        <w:rPr>
+          <w:sz w:val="24"/>
+          <w:szCs w:val="24"/>
+        </w:rPr>
+      </w:pPr>
+      <w:r>
+        <w:rPr>
+          <w:sz w:val="24"/>
+          <w:szCs w:val="24"/>
+        </w:rPr>
+        <w:t xml:space="preserve">WHERE id = 1 AND stock &gt;= </w:t>
+      </w:r>
+      <w:proofErr w:type="gramStart"/>
+      <w:r>
+        <w:rPr>
+          <w:sz w:val="24"/>
+          <w:szCs w:val="24"/>
+        </w:rPr>
+        <w:t>3;</w:t>
+      </w:r>
+      <w:proofErr w:type="gramEnd"/>
+    </w:p>
+    <w:p>
+      <w:pPr>
+        <w:ind w:left="720"/>
+        <w:rPr>
+          <w:sz w:val="24"/>
+          <w:szCs w:val="24"/>
+        </w:rPr>
+      </w:pPr>
+    </w:p>
+    <w:p>
+      <w:pPr>
+        <w:ind w:left="720"/>
+        <w:rPr>
+          <w:sz w:val="24"/>
+          <w:szCs w:val="24"/>
+        </w:rPr>
+      </w:pPr>
+      <w:r>
+        <w:rPr>
+          <w:sz w:val="24"/>
+          <w:szCs w:val="24"/>
+        </w:rPr>
+        <w:t xml:space="preserve">UPDATE products </w:t>
+      </w:r>
+    </w:p>
+    <w:p>
+      <w:pPr>
+        <w:ind w:left="720"/>
+        <w:rPr>
+          <w:sz w:val="24"/>
+          <w:szCs w:val="24"/>
+        </w:rPr>
+      </w:pPr>
+      <w:r>
+        <w:rPr>
+          <w:sz w:val="24"/>
+          <w:szCs w:val="24"/>
+        </w:rPr>
+        <w:t xml:space="preserve">SET stock = stock - 1, </w:t>
+      </w:r>
+    </w:p>
+    <w:p>
+      <w:pPr>
+        <w:ind w:left="720"/>
+        <w:rPr>
+          <w:sz w:val="24"/>
+          <w:szCs w:val="24"/>
+        </w:rPr>
+      </w:pPr>
+      <w:r>
+        <w:rPr>
+          <w:sz w:val="24"/>
+          <w:szCs w:val="24"/>
+        </w:rPr>
+        <w:lastRenderedPageBreak/>
+        <w:t xml:space="preserve">    </w:t>
+      </w:r>
+      <w:proofErr w:type="spellStart"/>
+      <w:r>
+        <w:rPr>
+          <w:sz w:val="24"/>
+          <w:szCs w:val="24"/>
+        </w:rPr>
+        <w:t>last_purchased</w:t>
+      </w:r>
+      <w:proofErr w:type="spellEnd"/>
+      <w:r>
+        <w:rPr>
+          <w:sz w:val="24"/>
+          <w:szCs w:val="24"/>
+        </w:rPr>
+        <w:t xml:space="preserve"> = </w:t>
+      </w:r>
+      <w:proofErr w:type="gramStart"/>
+      <w:r>
+        <w:rPr>
+          <w:sz w:val="24"/>
+          <w:szCs w:val="24"/>
+        </w:rPr>
+        <w:t>NOW(</w:t>
+      </w:r>
+      <w:proofErr w:type="gramEnd"/>
+      <w:r>
+        <w:rPr>
+          <w:sz w:val="24"/>
+          <w:szCs w:val="24"/>
+        </w:rPr>
+        <w:t>)</w:t>
+      </w:r>
+    </w:p>
+    <w:p>
+      <w:pPr>
+        <w:ind w:left="720"/>
+        <w:rPr>
+          <w:sz w:val="24"/>
+          <w:szCs w:val="24"/>
+        </w:rPr>
+      </w:pPr>
+      <w:r>
+        <w:rPr>
+          <w:sz w:val="24"/>
+          <w:szCs w:val="24"/>
+        </w:rPr>
+        <w:t xml:space="preserve">WHERE id = 2 AND stock &gt;= </w:t>
+      </w:r>
+      <w:proofErr w:type="gramStart"/>
+      <w:r>
+        <w:rPr>
+          <w:sz w:val="24"/>
+          <w:szCs w:val="24"/>
+        </w:rPr>
+        <w:t>1;</w:t>
+      </w:r>
+      <w:proofErr w:type="gramEnd"/>
+    </w:p>
+    <w:p>
+      <w:pPr>
+        <w:ind w:left="720"/>
+        <w:rPr>
+          <w:sz w:val="24"/>
+          <w:szCs w:val="24"/>
+        </w:rPr>
+      </w:pPr>
+    </w:p>
+    <w:p>
+      <w:pPr>
+        <w:ind w:left="720"/>
+        <w:rPr>
+          <w:sz w:val="24"/>
+          <w:szCs w:val="24"/>
+        </w:rPr>
+      </w:pPr>
+      <w:r>
+        <w:rPr>
+          <w:sz w:val="24"/>
+          <w:szCs w:val="24"/>
+        </w:rPr>
+        <w:t>-- 4. Check if stock deduction was valid (no negative stock)</w:t>
+      </w:r>
+    </w:p>
+    <w:p>
+      <w:pPr>
+        <w:ind w:left="720"/>
+        <w:rPr>
+          <w:sz w:val="24"/>
+          <w:szCs w:val="24"/>
+        </w:rPr>
+      </w:pPr>
+      <w:r>
+        <w:rPr>
+          <w:sz w:val="24"/>
+          <w:szCs w:val="24"/>
+        </w:rPr>
+        <w:t>-- If affected rows do not match, rollback</w:t>
+      </w:r>
+    </w:p>
+    <w:p>
+      <w:pPr>
+        <w:ind w:left="720"/>
+        <w:rPr>
+          <w:sz w:val="24"/>
+          <w:szCs w:val="24"/>
+        </w:rPr>
+      </w:pPr>
+      <w:r>
+        <w:rPr>
+          <w:sz w:val="24"/>
+          <w:szCs w:val="24"/>
+        </w:rPr>
+        <w:t>IF ROW_</w:t>
+      </w:r>
+      <w:proofErr w:type="gramStart"/>
+      <w:r>
+        <w:rPr>
+          <w:sz w:val="24"/>
+          <w:szCs w:val="24"/>
+        </w:rPr>
+        <w:t>COUNT(</w:t>
+      </w:r>
+      <w:proofErr w:type="gramEnd"/>
+      <w:r>
+        <w:rPr>
+          <w:sz w:val="24"/>
+          <w:szCs w:val="24"/>
+        </w:rPr>
+        <w:t>) = 0 THEN</w:t>
+      </w:r>
+    </w:p>
+    <w:p>
+      <w:pPr>
+        <w:ind w:left="720"/>
+        <w:rPr>
+          <w:sz w:val="24"/>
+          <w:szCs w:val="24"/>
+        </w:rPr>
+      </w:pPr>
+      <w:r>
+        <w:rPr>
+          <w:sz w:val="24"/>
+          <w:szCs w:val="24"/>
+        </w:rPr>
+        <w:t xml:space="preserve">    </w:t>
+      </w:r>
+      <w:proofErr w:type="gramStart"/>
+      <w:r>
+        <w:rPr>
+          <w:sz w:val="24"/>
+          <w:szCs w:val="24"/>
+        </w:rPr>
+        <w:t>ROLLBACK;</w:t>
+      </w:r>
+      <w:proofErr w:type="gramEnd"/>
+    </w:p>
+    <w:p>
+      <w:pPr>
+        <w:ind w:left="720"/>
+        <w:rPr>
+          <w:sz w:val="24"/>
+          <w:szCs w:val="24"/>
+        </w:rPr>
+      </w:pPr>
+      <w:r>
+        <w:rPr>
+          <w:sz w:val="24"/>
+          <w:szCs w:val="24"/>
+        </w:rPr>
+        <w:t xml:space="preserve">    SIGNAL SQLSTATE '45000' SET MESSAGE_TEXT = 'Insufficient stock</w:t>
+      </w:r>
+      <w:proofErr w:type="gramStart"/>
+      <w:r>
+        <w:rPr>
+          <w:sz w:val="24"/>
+          <w:szCs w:val="24"/>
+        </w:rPr>
+        <w:t>';</w:t>
+      </w:r>
+      <w:proofErr w:type="gramEnd"/>
+    </w:p>
+    <w:p>
+      <w:pPr>
+        <w:ind w:left="720"/>
+        <w:rPr>
+          <w:sz w:val="24"/>
+          <w:szCs w:val="24"/>
+        </w:rPr>
+      </w:pPr>
+      <w:r>
+        <w:rPr>
+          <w:sz w:val="24"/>
+          <w:szCs w:val="24"/>
+        </w:rPr>
+        <w:t xml:space="preserve">END </w:t>
+      </w:r>
+      <w:proofErr w:type="gramStart"/>
+      <w:r>
+        <w:rPr>
+          <w:sz w:val="24"/>
+          <w:szCs w:val="24"/>
+        </w:rPr>
+        <w:t>IF;</w:t>
+      </w:r>
+      <w:proofErr w:type="gramEnd"/>
+    </w:p>
+    <w:p>
+      <w:pPr>
+        <w:ind w:left="720"/>
+        <w:rPr>
+          <w:sz w:val="24"/>
+          <w:szCs w:val="24"/>
+        </w:rPr>
+      </w:pPr>
+    </w:p>
+    <w:p>
+      <w:pPr>
+        <w:ind w:left="720"/>
+        <w:rPr>
+          <w:sz w:val="24"/>
+          <w:szCs w:val="24"/>
+        </w:rPr>
+      </w:pPr>
+      <w:r>
+        <w:rPr>
+          <w:sz w:val="24"/>
+          <w:szCs w:val="24"/>
+        </w:rPr>
+        <w:t>-- If all good, commit transaction</w:t>
+      </w:r>
+    </w:p>
+    <w:p>
+      <w:pPr>
+        <w:ind w:left="720"/>
+        <w:rPr>
+          <w:b/>
+          <w:bCs/>
+          <w:sz w:val="24"/>
+          <w:szCs w:val="24"/>
+        </w:rPr>
+      </w:pPr>
+      <w:proofErr w:type="gramStart"/>
+      <w:r>
+        <w:rPr>
+          <w:sz w:val="24"/>
+          <w:szCs w:val="24"/>
+        </w:rPr>
+        <w:t>COMMIT;</w:t>
+      </w:r>
+      <w:proofErr w:type="gramEnd"/>
+    </w:p>
+    <w:p>
+      <w:pPr>
+        <w:rPr>
+          <w:b/>
+          <w:bCs/>
+          <w:sz w:val="24"/>
+          <w:szCs w:val="24"/>
+        </w:rPr>
+      </w:pPr>
+      <w:r>
+        <w:rPr>
+          <w:b/>
+          <w:bCs/>
+          <w:sz w:val="24"/>
+          <w:szCs w:val="24"/>
+        </w:rPr>
+        <w:tab/>
+      </w:r>
+    </w:p>
+    <w:p>
+      <w:pPr>
+        <w:rPr>
+          <w:b/>
+          <w:bCs/>
+          <w:sz w:val="24"/>
+          <w:szCs w:val="24"/>
+        </w:rPr>
+      </w:pPr>
+    </w:p>
+    <w:p>
+      <w:pPr>
+        <w:rPr>
+          <w:b/>
+          <w:bCs/>
+          <w:sz w:val="24"/>
+          <w:szCs w:val="24"/>
+        </w:rPr>
+      </w:pPr>
+    </w:p>
+    <w:p>
+      <w:pPr>
+        <w:rPr>
+          <w:b/>
+          <w:bCs/>
+          <w:sz w:val="24"/>
+          <w:szCs w:val="24"/>
+        </w:rPr>
+      </w:pPr>
+    </w:p>
+    <w:p>
+      <w:pPr>
+        <w:rPr>
+          <w:b/>
+          <w:bCs/>
+          <w:sz w:val="24"/>
+          <w:szCs w:val="24"/>
+        </w:rPr>
+      </w:pPr>
+    </w:p>
+    <w:p>
+      <w:pPr>
+        <w:rPr>
+          <w:b/>
+          <w:bCs/>
+          <w:sz w:val="24"/>
+          <w:szCs w:val="24"/>
+        </w:rPr>
+      </w:pPr>
+    </w:p>
+    <w:p>
+      <w:pPr>
+        <w:rPr>
+          <w:b/>
+          <w:bCs/>
+          <w:sz w:val="24"/>
+          <w:szCs w:val="24"/>
+        </w:rPr>
+      </w:pPr>
+    </w:p>
+    <w:p>
+      <w:pPr>
+        <w:rPr>
+          <w:b/>
+          <w:bCs/>
+          <w:sz w:val="24"/>
+          <w:szCs w:val="24"/>
+        </w:rPr>
+      </w:pPr>
+    </w:p>
+    <w:p>
+      <w:pPr>
+        <w:rPr>
+          <w:b/>
+          <w:bCs/>
+          <w:sz w:val="24"/>
+          <w:szCs w:val="24"/>
+        </w:rPr>
+      </w:pPr>
+    </w:p>
+    <w:p>
+      <w:pPr>
+        <w:rPr>
+          <w:b/>
+          <w:bCs/>
+          <w:sz w:val="24"/>
+          <w:szCs w:val="24"/>
+        </w:rPr>
+      </w:pPr>
+    </w:p>
+    <w:p>
+      <w:pPr>
+        <w:rPr>
+          <w:b/>
+          <w:bCs/>
+          <w:sz w:val="24"/>
+          <w:szCs w:val="24"/>
+        </w:rPr>
+      </w:pPr>
+    </w:p>
+    <w:p>
+      <w:pPr>
+        <w:rPr>
+          <w:b/>
+          <w:bCs/>
+          <w:sz w:val="24"/>
+          <w:szCs w:val="24"/>
+        </w:rPr>
+      </w:pPr>
+    </w:p>
+    <w:p>
+      <w:pPr>
+        <w:rPr>
+          <w:b/>
+          <w:bCs/>
+          <w:sz w:val="24"/>
+          <w:szCs w:val="24"/>
+        </w:rPr>
+      </w:pPr>
+    </w:p>
+    <w:p>
+      <w:pPr>
+        <w:rPr>
+          <w:b/>
+          <w:bCs/>
+          <w:sz w:val="24"/>
+          <w:szCs w:val="24"/>
+        </w:rPr>
+      </w:pPr>
+    </w:p>
+    <w:p>
+      <w:pPr>
+        <w:rPr>
+          <w:b/>
+          <w:bCs/>
+          <w:sz w:val="24"/>
+          <w:szCs w:val="24"/>
+        </w:rPr>
+      </w:pPr>
+    </w:p>
+    <w:p>
+      <w:pPr>
+        <w:rPr>
+          <w:b/>
+          <w:bCs/>
+          <w:sz w:val="24"/>
+          <w:szCs w:val="24"/>
+        </w:rPr>
+      </w:pPr>
+    </w:p>
+    <w:p>
+      <w:pPr>
+        <w:rPr>
+          <w:b/>
+          <w:bCs/>
+          <w:sz w:val="24"/>
+          <w:szCs w:val="24"/>
+        </w:rPr>
+      </w:pPr>
+    </w:p>
+    <w:p>
+      <w:pPr>
+        <w:rPr>
+          <w:b/>
+          <w:bCs/>
+          <w:sz w:val="24"/>
+          <w:szCs w:val="24"/>
+        </w:rPr>
+      </w:pPr>
+      <w:r>
+        <w:rPr>
+          <w:b/>
+          <w:bCs/>
+          <w:sz w:val="24"/>
+          <w:szCs w:val="24"/>
+        </w:rPr>
+        <w:lastRenderedPageBreak/>
         <w:t>11)  Query Optimization Challenge</w:t>
       </w:r>
     </w:p>
@@ -1106,6 +4735,7 @@
     </w:p>
     <w:p>
       <w:pPr>
+        <w:ind w:left="720"/>
         <w:rPr>
           <w:sz w:val="24"/>
           <w:szCs w:val="24"/>
@@ -1787,7 +5417,6 @@
     <w:next w:val="Normal"/>
     <w:link w:val="Heading3Char"/>
     <w:uiPriority w:val="9"/>
-    <w:semiHidden/>
     <w:unhideWhenUsed/>
     <w:qFormat/>
     <w:rsid w:val="0064200F"/>
@@ -1939,7 +5568,6 @@
   <w:style w:type="character" w:default="1" w:styleId="DefaultParagraphFont">
     <w:name w:val="Default Paragraph Font"/>
     <w:uiPriority w:val="1"/>
-    <w:semiHidden/>
     <w:unhideWhenUsed/>
   </w:style>
   <w:style w:type="table" w:default="1" w:styleId="TableNormal">
@@ -1995,7 +5623,6 @@
     <w:basedOn w:val="DefaultParagraphFont"/>
     <w:link w:val="Heading3"/>
     <w:uiPriority w:val="9"/>
-    <w:semiHidden/>
     <w:rsid w:val="0064200F"/>
     <w:rPr>
       <w:rFonts w:eastAsiaTheme="majorEastAsia" w:cstheme="majorBidi"/>

</xml_diff>

<commit_message>
query test doc updated 2
</commit_message>
<xml_diff>
--- a/Detail/query_challange.docx
+++ b/Detail/query_challange.docx
@@ -1217,6 +1217,7 @@
         </w:rPr>
         <w:t xml:space="preserve">, </w:t>
       </w:r>
+      <w:proofErr w:type="spellStart"/>
       <w:proofErr w:type="gramStart"/>
       <w:r>
         <w:rPr>
@@ -1225,6 +1226,7 @@
         </w:rPr>
         <w:t>o.status</w:t>
       </w:r>
+      <w:proofErr w:type="spellEnd"/>
       <w:proofErr w:type="gramEnd"/>
       <w:r>
         <w:rPr>
@@ -3578,25 +3580,7 @@
           <w:szCs w:val="24"/>
         </w:rPr>
         <w:lastRenderedPageBreak/>
-        <w:t>9</w:t>
-      </w:r>
-      <w:r>
-        <w:rPr>
-          <w:b/>
-          <w:bCs/>
-          <w:sz w:val="24"/>
-          <w:szCs w:val="24"/>
-        </w:rPr>
-        <w:t>)</w:t>
-      </w:r>
-      <w:r>
-        <w:rPr>
-          <w:b/>
-          <w:bCs/>
-          <w:sz w:val="24"/>
-          <w:szCs w:val="24"/>
-        </w:rPr>
-        <w:t xml:space="preserve"> </w:t>
+        <w:t xml:space="preserve">9) </w:t>
       </w:r>
       <w:r>
         <w:rPr>
@@ -4644,62 +4628,226 @@
           <w:szCs w:val="24"/>
         </w:rPr>
       </w:pPr>
-    </w:p>
-    <w:p>
-      <w:pPr>
-        <w:rPr>
-          <w:b/>
-          <w:bCs/>
-          <w:sz w:val="24"/>
-          <w:szCs w:val="24"/>
-        </w:rPr>
-      </w:pPr>
-    </w:p>
-    <w:p>
-      <w:pPr>
-        <w:rPr>
-          <w:b/>
-          <w:bCs/>
-          <w:sz w:val="24"/>
-          <w:szCs w:val="24"/>
-        </w:rPr>
-      </w:pPr>
-    </w:p>
-    <w:p>
-      <w:pPr>
-        <w:rPr>
-          <w:b/>
-          <w:bCs/>
-          <w:sz w:val="24"/>
-          <w:szCs w:val="24"/>
-        </w:rPr>
-      </w:pPr>
-    </w:p>
-    <w:p>
-      <w:pPr>
-        <w:rPr>
-          <w:b/>
-          <w:bCs/>
-          <w:sz w:val="24"/>
-          <w:szCs w:val="24"/>
-        </w:rPr>
-      </w:pPr>
-    </w:p>
-    <w:p>
-      <w:pPr>
-        <w:rPr>
-          <w:b/>
-          <w:bCs/>
-          <w:sz w:val="24"/>
-          <w:szCs w:val="24"/>
-        </w:rPr>
-      </w:pPr>
-    </w:p>
-    <w:p>
-      <w:pPr>
-        <w:rPr>
-          <w:b/>
-          <w:bCs/>
+      <w:r>
+        <w:rPr>
+          <w:b/>
+          <w:bCs/>
+          <w:sz w:val="24"/>
+          <w:szCs w:val="24"/>
+        </w:rPr>
+        <w:t>11)  Query Optimization Challenge</w:t>
+      </w:r>
+    </w:p>
+    <w:p>
+      <w:pPr>
+        <w:rPr>
+          <w:sz w:val="24"/>
+          <w:szCs w:val="24"/>
+        </w:rPr>
+      </w:pPr>
+    </w:p>
+    <w:p>
+      <w:pPr>
+        <w:ind w:left="720"/>
+        <w:rPr>
+          <w:sz w:val="24"/>
+          <w:szCs w:val="24"/>
+        </w:rPr>
+      </w:pPr>
+      <w:r>
+        <w:rPr>
+          <w:sz w:val="24"/>
+          <w:szCs w:val="24"/>
+        </w:rPr>
+        <w:t xml:space="preserve">SELECT c.id AS </w:t>
+      </w:r>
+      <w:proofErr w:type="spellStart"/>
+      <w:r>
+        <w:rPr>
+          <w:sz w:val="24"/>
+          <w:szCs w:val="24"/>
+        </w:rPr>
+        <w:t>customer_id</w:t>
+      </w:r>
+      <w:proofErr w:type="spellEnd"/>
+      <w:r>
+        <w:rPr>
+          <w:sz w:val="24"/>
+          <w:szCs w:val="24"/>
+        </w:rPr>
+        <w:t xml:space="preserve">, c.name AS </w:t>
+      </w:r>
+      <w:proofErr w:type="spellStart"/>
+      <w:r>
+        <w:rPr>
+          <w:sz w:val="24"/>
+          <w:szCs w:val="24"/>
+        </w:rPr>
+        <w:t>customer_name</w:t>
+      </w:r>
+      <w:proofErr w:type="spellEnd"/>
+      <w:r>
+        <w:rPr>
+          <w:sz w:val="24"/>
+          <w:szCs w:val="24"/>
+        </w:rPr>
+        <w:t xml:space="preserve">, </w:t>
+      </w:r>
+      <w:proofErr w:type="gramStart"/>
+      <w:r>
+        <w:rPr>
+          <w:sz w:val="24"/>
+          <w:szCs w:val="24"/>
+        </w:rPr>
+        <w:t>SUM(</w:t>
+      </w:r>
+      <w:proofErr w:type="spellStart"/>
+      <w:r>
+        <w:rPr>
+          <w:sz w:val="24"/>
+          <w:szCs w:val="24"/>
+        </w:rPr>
+        <w:t>oi.quantity</w:t>
+      </w:r>
+      <w:proofErr w:type="spellEnd"/>
+      <w:proofErr w:type="gramEnd"/>
+      <w:r>
+        <w:rPr>
+          <w:sz w:val="24"/>
+          <w:szCs w:val="24"/>
+        </w:rPr>
+        <w:t xml:space="preserve"> * </w:t>
+      </w:r>
+      <w:proofErr w:type="spellStart"/>
+      <w:proofErr w:type="gramStart"/>
+      <w:r>
+        <w:rPr>
+          <w:sz w:val="24"/>
+          <w:szCs w:val="24"/>
+        </w:rPr>
+        <w:t>oi.price</w:t>
+      </w:r>
+      <w:proofErr w:type="spellEnd"/>
+      <w:proofErr w:type="gramEnd"/>
+      <w:r>
+        <w:rPr>
+          <w:sz w:val="24"/>
+          <w:szCs w:val="24"/>
+        </w:rPr>
+        <w:t xml:space="preserve">) AS </w:t>
+      </w:r>
+      <w:proofErr w:type="spellStart"/>
+      <w:r>
+        <w:rPr>
+          <w:sz w:val="24"/>
+          <w:szCs w:val="24"/>
+        </w:rPr>
+        <w:t>total_spent</w:t>
+      </w:r>
+      <w:proofErr w:type="spellEnd"/>
+      <w:r>
+        <w:rPr>
+          <w:sz w:val="24"/>
+          <w:szCs w:val="24"/>
+        </w:rPr>
+        <w:t xml:space="preserve"> FROM customers c JOIN orders o ON c.id = </w:t>
+      </w:r>
+      <w:proofErr w:type="spellStart"/>
+      <w:proofErr w:type="gramStart"/>
+      <w:r>
+        <w:rPr>
+          <w:sz w:val="24"/>
+          <w:szCs w:val="24"/>
+        </w:rPr>
+        <w:t>o.customer</w:t>
+      </w:r>
+      <w:proofErr w:type="gramEnd"/>
+      <w:r>
+        <w:rPr>
+          <w:sz w:val="24"/>
+          <w:szCs w:val="24"/>
+        </w:rPr>
+        <w:t>_id</w:t>
+      </w:r>
+      <w:proofErr w:type="spellEnd"/>
+      <w:r>
+        <w:rPr>
+          <w:sz w:val="24"/>
+          <w:szCs w:val="24"/>
+        </w:rPr>
+        <w:t xml:space="preserve"> JOIN </w:t>
+      </w:r>
+      <w:proofErr w:type="spellStart"/>
+      <w:r>
+        <w:rPr>
+          <w:sz w:val="24"/>
+          <w:szCs w:val="24"/>
+        </w:rPr>
+        <w:t>order_items</w:t>
+      </w:r>
+      <w:proofErr w:type="spellEnd"/>
+      <w:r>
+        <w:rPr>
+          <w:sz w:val="24"/>
+          <w:szCs w:val="24"/>
+        </w:rPr>
+        <w:t xml:space="preserve"> oi ON o.id = </w:t>
+      </w:r>
+      <w:proofErr w:type="spellStart"/>
+      <w:proofErr w:type="gramStart"/>
+      <w:r>
+        <w:rPr>
+          <w:sz w:val="24"/>
+          <w:szCs w:val="24"/>
+        </w:rPr>
+        <w:t>oi.order</w:t>
+      </w:r>
+      <w:proofErr w:type="gramEnd"/>
+      <w:r>
+        <w:rPr>
+          <w:sz w:val="24"/>
+          <w:szCs w:val="24"/>
+        </w:rPr>
+        <w:t>_id</w:t>
+      </w:r>
+      <w:proofErr w:type="spellEnd"/>
+      <w:r>
+        <w:rPr>
+          <w:sz w:val="24"/>
+          <w:szCs w:val="24"/>
+        </w:rPr>
+        <w:t xml:space="preserve"> WHERE </w:t>
+      </w:r>
+      <w:proofErr w:type="spellStart"/>
+      <w:proofErr w:type="gramStart"/>
+      <w:r>
+        <w:rPr>
+          <w:sz w:val="24"/>
+          <w:szCs w:val="24"/>
+        </w:rPr>
+        <w:t>o.status</w:t>
+      </w:r>
+      <w:proofErr w:type="spellEnd"/>
+      <w:proofErr w:type="gramEnd"/>
+      <w:r>
+        <w:rPr>
+          <w:sz w:val="24"/>
+          <w:szCs w:val="24"/>
+        </w:rPr>
+        <w:t xml:space="preserve"> = 'completed' GROUP BY c.id, c.name </w:t>
+      </w:r>
+    </w:p>
+    <w:p>
+      <w:pPr>
+        <w:rPr>
+          <w:sz w:val="24"/>
+          <w:szCs w:val="24"/>
+        </w:rPr>
+      </w:pPr>
+    </w:p>
+    <w:p>
+      <w:pPr>
+        <w:rPr>
           <w:sz w:val="24"/>
           <w:szCs w:val="24"/>
         </w:rPr>
@@ -4722,31 +4870,134 @@
           <w:szCs w:val="24"/>
         </w:rPr>
         <w:lastRenderedPageBreak/>
-        <w:t>11)  Query Optimization Challenge</w:t>
-      </w:r>
-    </w:p>
-    <w:p>
-      <w:pPr>
-        <w:rPr>
-          <w:sz w:val="24"/>
-          <w:szCs w:val="24"/>
-        </w:rPr>
-      </w:pPr>
-    </w:p>
-    <w:p>
-      <w:pPr>
-        <w:ind w:left="720"/>
-        <w:rPr>
-          <w:sz w:val="24"/>
-          <w:szCs w:val="24"/>
-        </w:rPr>
-      </w:pPr>
-      <w:r>
-        <w:rPr>
-          <w:sz w:val="24"/>
-          <w:szCs w:val="24"/>
-        </w:rPr>
-        <w:t xml:space="preserve">SELECT c.id AS </w:t>
+        <w:t>Q 10: Query Optimization and Indexing</w:t>
+      </w:r>
+    </w:p>
+    <w:p>
+      <w:pPr>
+        <w:rPr>
+          <w:b/>
+          <w:bCs/>
+          <w:sz w:val="24"/>
+          <w:szCs w:val="24"/>
+        </w:rPr>
+      </w:pPr>
+    </w:p>
+    <w:p>
+      <w:pPr>
+        <w:rPr>
+          <w:sz w:val="24"/>
+          <w:szCs w:val="24"/>
+        </w:rPr>
+      </w:pPr>
+      <w:r>
+        <w:rPr>
+          <w:b/>
+          <w:bCs/>
+          <w:sz w:val="24"/>
+          <w:szCs w:val="24"/>
+        </w:rPr>
+        <w:tab/>
+      </w:r>
+      <w:proofErr w:type="spellStart"/>
+      <w:proofErr w:type="gramStart"/>
+      <w:r>
+        <w:rPr>
+          <w:sz w:val="24"/>
+          <w:szCs w:val="24"/>
+        </w:rPr>
+        <w:t>E.g</w:t>
+      </w:r>
+      <w:proofErr w:type="spellEnd"/>
+      <w:r>
+        <w:rPr>
+          <w:sz w:val="24"/>
+          <w:szCs w:val="24"/>
+        </w:rPr>
+        <w:t xml:space="preserve">  take</w:t>
+      </w:r>
+      <w:proofErr w:type="gramEnd"/>
+      <w:r>
+        <w:rPr>
+          <w:sz w:val="24"/>
+          <w:szCs w:val="24"/>
+        </w:rPr>
+        <w:t xml:space="preserve"> query of question no 11.   By putting the explain key word before the query. It will return select </w:t>
+      </w:r>
+      <w:proofErr w:type="spellStart"/>
+      <w:proofErr w:type="gramStart"/>
+      <w:r>
+        <w:rPr>
+          <w:sz w:val="24"/>
+          <w:szCs w:val="24"/>
+        </w:rPr>
+        <w:t>type,table</w:t>
+      </w:r>
+      <w:proofErr w:type="spellEnd"/>
+      <w:proofErr w:type="gramEnd"/>
+      <w:r>
+        <w:rPr>
+          <w:sz w:val="24"/>
+          <w:szCs w:val="24"/>
+        </w:rPr>
+        <w:t xml:space="preserve"> names including joined </w:t>
+      </w:r>
+      <w:proofErr w:type="spellStart"/>
+      <w:proofErr w:type="gramStart"/>
+      <w:r>
+        <w:rPr>
+          <w:sz w:val="24"/>
+          <w:szCs w:val="24"/>
+        </w:rPr>
+        <w:t>tables.keys</w:t>
+      </w:r>
+      <w:proofErr w:type="spellEnd"/>
+      <w:proofErr w:type="gramEnd"/>
+      <w:r>
+        <w:rPr>
+          <w:sz w:val="24"/>
+          <w:szCs w:val="24"/>
+        </w:rPr>
+        <w:t>, rows processed.</w:t>
+      </w:r>
+    </w:p>
+    <w:p>
+      <w:pPr>
+        <w:rPr>
+          <w:sz w:val="24"/>
+          <w:szCs w:val="24"/>
+        </w:rPr>
+      </w:pPr>
+    </w:p>
+    <w:p>
+      <w:pPr>
+        <w:rPr>
+          <w:sz w:val="24"/>
+          <w:szCs w:val="24"/>
+        </w:rPr>
+      </w:pPr>
+      <w:r>
+        <w:rPr>
+          <w:b/>
+          <w:bCs/>
+          <w:sz w:val="24"/>
+          <w:szCs w:val="24"/>
+        </w:rPr>
+        <w:tab/>
+      </w:r>
+      <w:r>
+        <w:rPr>
+          <w:sz w:val="24"/>
+          <w:szCs w:val="24"/>
+        </w:rPr>
+        <w:t xml:space="preserve">Index </w:t>
+      </w:r>
+      <w:r>
+        <w:rPr>
+          <w:sz w:val="24"/>
+          <w:szCs w:val="24"/>
+        </w:rPr>
+        <w:t xml:space="preserve">on </w:t>
       </w:r>
       <w:proofErr w:type="spellStart"/>
       <w:r>
@@ -4762,183 +5013,101 @@
           <w:sz w:val="24"/>
           <w:szCs w:val="24"/>
         </w:rPr>
-        <w:t xml:space="preserve">, c.name AS </w:t>
-      </w:r>
-      <w:proofErr w:type="spellStart"/>
-      <w:r>
-        <w:rPr>
-          <w:sz w:val="24"/>
-          <w:szCs w:val="24"/>
-        </w:rPr>
-        <w:t>customer_name</w:t>
-      </w:r>
-      <w:proofErr w:type="spellEnd"/>
-      <w:r>
-        <w:rPr>
-          <w:sz w:val="24"/>
-          <w:szCs w:val="24"/>
-        </w:rPr>
-        <w:t xml:space="preserve">, </w:t>
-      </w:r>
-      <w:proofErr w:type="gramStart"/>
-      <w:r>
-        <w:rPr>
-          <w:sz w:val="24"/>
-          <w:szCs w:val="24"/>
-        </w:rPr>
-        <w:t>SUM(</w:t>
-      </w:r>
-      <w:proofErr w:type="spellStart"/>
-      <w:r>
-        <w:rPr>
-          <w:sz w:val="24"/>
-          <w:szCs w:val="24"/>
-        </w:rPr>
-        <w:t>oi.quantity</w:t>
-      </w:r>
-      <w:proofErr w:type="spellEnd"/>
-      <w:proofErr w:type="gramEnd"/>
-      <w:r>
-        <w:rPr>
-          <w:sz w:val="24"/>
-          <w:szCs w:val="24"/>
-        </w:rPr>
-        <w:t xml:space="preserve"> * </w:t>
-      </w:r>
-      <w:proofErr w:type="spellStart"/>
-      <w:proofErr w:type="gramStart"/>
-      <w:r>
-        <w:rPr>
-          <w:sz w:val="24"/>
-          <w:szCs w:val="24"/>
-        </w:rPr>
-        <w:t>oi.price</w:t>
-      </w:r>
-      <w:proofErr w:type="spellEnd"/>
-      <w:proofErr w:type="gramEnd"/>
-      <w:r>
-        <w:rPr>
-          <w:sz w:val="24"/>
-          <w:szCs w:val="24"/>
-        </w:rPr>
-        <w:t xml:space="preserve">) AS </w:t>
-      </w:r>
-      <w:proofErr w:type="spellStart"/>
-      <w:r>
-        <w:rPr>
-          <w:sz w:val="24"/>
-          <w:szCs w:val="24"/>
-        </w:rPr>
-        <w:t>total_spent</w:t>
-      </w:r>
-      <w:proofErr w:type="spellEnd"/>
-      <w:r>
-        <w:rPr>
-          <w:sz w:val="24"/>
-          <w:szCs w:val="24"/>
-        </w:rPr>
-        <w:t xml:space="preserve"> FROM customers c JOIN orders o ON c.id = </w:t>
-      </w:r>
-      <w:proofErr w:type="spellStart"/>
-      <w:proofErr w:type="gramStart"/>
-      <w:r>
-        <w:rPr>
-          <w:sz w:val="24"/>
-          <w:szCs w:val="24"/>
-        </w:rPr>
-        <w:t>o.customer</w:t>
-      </w:r>
-      <w:proofErr w:type="gramEnd"/>
-      <w:r>
-        <w:rPr>
-          <w:sz w:val="24"/>
-          <w:szCs w:val="24"/>
-        </w:rPr>
-        <w:t>_id</w:t>
-      </w:r>
-      <w:proofErr w:type="spellEnd"/>
-      <w:r>
-        <w:rPr>
-          <w:sz w:val="24"/>
-          <w:szCs w:val="24"/>
-        </w:rPr>
-        <w:t xml:space="preserve"> JOIN </w:t>
-      </w:r>
-      <w:proofErr w:type="spellStart"/>
-      <w:r>
-        <w:rPr>
-          <w:sz w:val="24"/>
-          <w:szCs w:val="24"/>
-        </w:rPr>
-        <w:t>order_items</w:t>
-      </w:r>
-      <w:proofErr w:type="spellEnd"/>
-      <w:r>
-        <w:rPr>
-          <w:sz w:val="24"/>
-          <w:szCs w:val="24"/>
-        </w:rPr>
-        <w:t xml:space="preserve"> oi ON o.id = </w:t>
-      </w:r>
-      <w:proofErr w:type="spellStart"/>
-      <w:proofErr w:type="gramStart"/>
-      <w:r>
-        <w:rPr>
-          <w:sz w:val="24"/>
-          <w:szCs w:val="24"/>
-        </w:rPr>
-        <w:t>oi.order</w:t>
-      </w:r>
-      <w:proofErr w:type="gramEnd"/>
-      <w:r>
-        <w:rPr>
-          <w:sz w:val="24"/>
-          <w:szCs w:val="24"/>
-        </w:rPr>
-        <w:t>_id</w:t>
-      </w:r>
-      <w:proofErr w:type="spellEnd"/>
-      <w:r>
-        <w:rPr>
-          <w:sz w:val="24"/>
-          <w:szCs w:val="24"/>
-        </w:rPr>
-        <w:t xml:space="preserve"> WHERE </w:t>
-      </w:r>
-      <w:proofErr w:type="spellStart"/>
-      <w:proofErr w:type="gramStart"/>
-      <w:r>
-        <w:rPr>
-          <w:sz w:val="24"/>
-          <w:szCs w:val="24"/>
-        </w:rPr>
-        <w:t>o.status</w:t>
-      </w:r>
-      <w:proofErr w:type="spellEnd"/>
-      <w:proofErr w:type="gramEnd"/>
-      <w:r>
-        <w:rPr>
-          <w:sz w:val="24"/>
-          <w:szCs w:val="24"/>
-        </w:rPr>
-        <w:t xml:space="preserve"> = 'completed' GROUP BY c.id, c.name </w:t>
-      </w:r>
-    </w:p>
-    <w:p>
-      <w:pPr>
-        <w:rPr>
-          <w:sz w:val="24"/>
-          <w:szCs w:val="24"/>
-        </w:rPr>
-      </w:pPr>
-    </w:p>
-    <w:p>
-      <w:pPr>
-        <w:rPr>
-          <w:sz w:val="24"/>
-          <w:szCs w:val="24"/>
-        </w:rPr>
-      </w:pPr>
+        <w:t xml:space="preserve"> will make the join faster.</w:t>
+      </w:r>
+    </w:p>
+    <w:p>
+      <w:pPr>
+        <w:rPr>
+          <w:sz w:val="24"/>
+          <w:szCs w:val="24"/>
+        </w:rPr>
+      </w:pPr>
+      <w:r>
+        <w:rPr>
+          <w:sz w:val="24"/>
+          <w:szCs w:val="24"/>
+        </w:rPr>
+        <w:tab/>
+      </w:r>
+      <w:r>
+        <w:rPr>
+          <w:sz w:val="24"/>
+          <w:szCs w:val="24"/>
+        </w:rPr>
+        <w:t xml:space="preserve">CREATE INDEX </w:t>
+      </w:r>
+      <w:proofErr w:type="spellStart"/>
+      <w:r>
+        <w:rPr>
+          <w:sz w:val="24"/>
+          <w:szCs w:val="24"/>
+        </w:rPr>
+        <w:t>idx_orders_customer_id</w:t>
+      </w:r>
+      <w:proofErr w:type="spellEnd"/>
+      <w:r>
+        <w:rPr>
+          <w:sz w:val="24"/>
+          <w:szCs w:val="24"/>
+        </w:rPr>
+        <w:t xml:space="preserve"> ON orders(</w:t>
+      </w:r>
+      <w:proofErr w:type="spellStart"/>
+      <w:r>
+        <w:rPr>
+          <w:sz w:val="24"/>
+          <w:szCs w:val="24"/>
+        </w:rPr>
+        <w:t>customer_id</w:t>
+      </w:r>
+      <w:proofErr w:type="spellEnd"/>
+      <w:proofErr w:type="gramStart"/>
+      <w:r>
+        <w:rPr>
+          <w:sz w:val="24"/>
+          <w:szCs w:val="24"/>
+        </w:rPr>
+        <w:t>);</w:t>
+      </w:r>
+      <w:proofErr w:type="gramEnd"/>
+    </w:p>
+    <w:p>
+      <w:pPr>
+        <w:rPr>
+          <w:sz w:val="24"/>
+          <w:szCs w:val="24"/>
+        </w:rPr>
+      </w:pPr>
+    </w:p>
+    <w:p>
+      <w:pPr>
+        <w:rPr>
+          <w:b/>
+          <w:bCs/>
+          <w:sz w:val="24"/>
+          <w:szCs w:val="24"/>
+        </w:rPr>
+      </w:pPr>
+    </w:p>
+    <w:p>
+      <w:pPr>
+        <w:rPr>
+          <w:b/>
+          <w:bCs/>
+          <w:sz w:val="24"/>
+          <w:szCs w:val="24"/>
+        </w:rPr>
+      </w:pPr>
+      <w:r>
+        <w:rPr>
+          <w:b/>
+          <w:bCs/>
+          <w:sz w:val="24"/>
+          <w:szCs w:val="24"/>
+        </w:rPr>
+        <w:tab/>
+      </w:r>
     </w:p>
     <w:p>
       <w:pPr>

</xml_diff>

<commit_message>
Updated query test doc
</commit_message>
<xml_diff>
--- a/Detail/query_challange.docx
+++ b/Detail/query_challange.docx
@@ -4628,218 +4628,52 @@
           <w:szCs w:val="24"/>
         </w:rPr>
       </w:pPr>
-      <w:r>
-        <w:rPr>
-          <w:b/>
-          <w:bCs/>
-          <w:sz w:val="24"/>
-          <w:szCs w:val="24"/>
-        </w:rPr>
-        <w:t>11)  Query Optimization Challenge</w:t>
-      </w:r>
-    </w:p>
-    <w:p>
-      <w:pPr>
-        <w:rPr>
-          <w:sz w:val="24"/>
-          <w:szCs w:val="24"/>
-        </w:rPr>
-      </w:pPr>
-    </w:p>
-    <w:p>
-      <w:pPr>
-        <w:ind w:left="720"/>
-        <w:rPr>
-          <w:sz w:val="24"/>
-          <w:szCs w:val="24"/>
-        </w:rPr>
-      </w:pPr>
-      <w:r>
-        <w:rPr>
-          <w:sz w:val="24"/>
-          <w:szCs w:val="24"/>
-        </w:rPr>
-        <w:t xml:space="preserve">SELECT c.id AS </w:t>
-      </w:r>
-      <w:proofErr w:type="spellStart"/>
-      <w:r>
-        <w:rPr>
-          <w:sz w:val="24"/>
-          <w:szCs w:val="24"/>
-        </w:rPr>
-        <w:t>customer_id</w:t>
-      </w:r>
-      <w:proofErr w:type="spellEnd"/>
-      <w:r>
-        <w:rPr>
-          <w:sz w:val="24"/>
-          <w:szCs w:val="24"/>
-        </w:rPr>
-        <w:t xml:space="preserve">, c.name AS </w:t>
-      </w:r>
-      <w:proofErr w:type="spellStart"/>
-      <w:r>
-        <w:rPr>
-          <w:sz w:val="24"/>
-          <w:szCs w:val="24"/>
-        </w:rPr>
-        <w:t>customer_name</w:t>
-      </w:r>
-      <w:proofErr w:type="spellEnd"/>
-      <w:r>
-        <w:rPr>
-          <w:sz w:val="24"/>
-          <w:szCs w:val="24"/>
-        </w:rPr>
-        <w:t xml:space="preserve">, </w:t>
-      </w:r>
-      <w:proofErr w:type="gramStart"/>
-      <w:r>
-        <w:rPr>
-          <w:sz w:val="24"/>
-          <w:szCs w:val="24"/>
-        </w:rPr>
-        <w:t>SUM(</w:t>
-      </w:r>
-      <w:proofErr w:type="spellStart"/>
-      <w:r>
-        <w:rPr>
-          <w:sz w:val="24"/>
-          <w:szCs w:val="24"/>
-        </w:rPr>
-        <w:t>oi.quantity</w:t>
-      </w:r>
-      <w:proofErr w:type="spellEnd"/>
-      <w:proofErr w:type="gramEnd"/>
-      <w:r>
-        <w:rPr>
-          <w:sz w:val="24"/>
-          <w:szCs w:val="24"/>
-        </w:rPr>
-        <w:t xml:space="preserve"> * </w:t>
-      </w:r>
-      <w:proofErr w:type="spellStart"/>
-      <w:proofErr w:type="gramStart"/>
-      <w:r>
-        <w:rPr>
-          <w:sz w:val="24"/>
-          <w:szCs w:val="24"/>
-        </w:rPr>
-        <w:t>oi.price</w:t>
-      </w:r>
-      <w:proofErr w:type="spellEnd"/>
-      <w:proofErr w:type="gramEnd"/>
-      <w:r>
-        <w:rPr>
-          <w:sz w:val="24"/>
-          <w:szCs w:val="24"/>
-        </w:rPr>
-        <w:t xml:space="preserve">) AS </w:t>
-      </w:r>
-      <w:proofErr w:type="spellStart"/>
-      <w:r>
-        <w:rPr>
-          <w:sz w:val="24"/>
-          <w:szCs w:val="24"/>
-        </w:rPr>
-        <w:t>total_spent</w:t>
-      </w:r>
-      <w:proofErr w:type="spellEnd"/>
-      <w:r>
-        <w:rPr>
-          <w:sz w:val="24"/>
-          <w:szCs w:val="24"/>
-        </w:rPr>
-        <w:t xml:space="preserve"> FROM customers c JOIN orders o ON c.id = </w:t>
-      </w:r>
-      <w:proofErr w:type="spellStart"/>
-      <w:proofErr w:type="gramStart"/>
-      <w:r>
-        <w:rPr>
-          <w:sz w:val="24"/>
-          <w:szCs w:val="24"/>
-        </w:rPr>
-        <w:t>o.customer</w:t>
-      </w:r>
-      <w:proofErr w:type="gramEnd"/>
-      <w:r>
-        <w:rPr>
-          <w:sz w:val="24"/>
-          <w:szCs w:val="24"/>
-        </w:rPr>
-        <w:t>_id</w:t>
-      </w:r>
-      <w:proofErr w:type="spellEnd"/>
-      <w:r>
-        <w:rPr>
-          <w:sz w:val="24"/>
-          <w:szCs w:val="24"/>
-        </w:rPr>
-        <w:t xml:space="preserve"> JOIN </w:t>
-      </w:r>
-      <w:proofErr w:type="spellStart"/>
-      <w:r>
-        <w:rPr>
-          <w:sz w:val="24"/>
-          <w:szCs w:val="24"/>
-        </w:rPr>
-        <w:t>order_items</w:t>
-      </w:r>
-      <w:proofErr w:type="spellEnd"/>
-      <w:r>
-        <w:rPr>
-          <w:sz w:val="24"/>
-          <w:szCs w:val="24"/>
-        </w:rPr>
-        <w:t xml:space="preserve"> oi ON o.id = </w:t>
-      </w:r>
-      <w:proofErr w:type="spellStart"/>
-      <w:proofErr w:type="gramStart"/>
-      <w:r>
-        <w:rPr>
-          <w:sz w:val="24"/>
-          <w:szCs w:val="24"/>
-        </w:rPr>
-        <w:t>oi.order</w:t>
-      </w:r>
-      <w:proofErr w:type="gramEnd"/>
-      <w:r>
-        <w:rPr>
-          <w:sz w:val="24"/>
-          <w:szCs w:val="24"/>
-        </w:rPr>
-        <w:t>_id</w:t>
-      </w:r>
-      <w:proofErr w:type="spellEnd"/>
-      <w:r>
-        <w:rPr>
-          <w:sz w:val="24"/>
-          <w:szCs w:val="24"/>
-        </w:rPr>
-        <w:t xml:space="preserve"> WHERE </w:t>
-      </w:r>
-      <w:proofErr w:type="spellStart"/>
-      <w:proofErr w:type="gramStart"/>
-      <w:r>
-        <w:rPr>
-          <w:sz w:val="24"/>
-          <w:szCs w:val="24"/>
-        </w:rPr>
-        <w:t>o.status</w:t>
-      </w:r>
-      <w:proofErr w:type="spellEnd"/>
-      <w:proofErr w:type="gramEnd"/>
-      <w:r>
-        <w:rPr>
-          <w:sz w:val="24"/>
-          <w:szCs w:val="24"/>
-        </w:rPr>
-        <w:t xml:space="preserve"> = 'completed' GROUP BY c.id, c.name </w:t>
-      </w:r>
-    </w:p>
-    <w:p>
-      <w:pPr>
-        <w:rPr>
+    </w:p>
+    <w:p>
+      <w:pPr>
+        <w:rPr>
+          <w:b/>
+          <w:bCs/>
+          <w:sz w:val="24"/>
+          <w:szCs w:val="24"/>
+        </w:rPr>
+      </w:pPr>
+    </w:p>
+    <w:p>
+      <w:pPr>
+        <w:rPr>
+          <w:b/>
+          <w:bCs/>
+          <w:sz w:val="24"/>
+          <w:szCs w:val="24"/>
+        </w:rPr>
+      </w:pPr>
+    </w:p>
+    <w:p>
+      <w:pPr>
+        <w:rPr>
+          <w:b/>
+          <w:bCs/>
+          <w:sz w:val="24"/>
+          <w:szCs w:val="24"/>
+        </w:rPr>
+      </w:pPr>
+    </w:p>
+    <w:p>
+      <w:pPr>
+        <w:rPr>
+          <w:b/>
+          <w:bCs/>
+          <w:sz w:val="24"/>
+          <w:szCs w:val="24"/>
+        </w:rPr>
+      </w:pPr>
+    </w:p>
+    <w:p>
+      <w:pPr>
+        <w:rPr>
+          <w:b/>
+          <w:bCs/>
           <w:sz w:val="24"/>
           <w:szCs w:val="24"/>
         </w:rPr>
@@ -5029,12 +4863,6 @@
           <w:szCs w:val="24"/>
         </w:rPr>
         <w:tab/>
-      </w:r>
-      <w:r>
-        <w:rPr>
-          <w:sz w:val="24"/>
-          <w:szCs w:val="24"/>
-        </w:rPr>
         <w:t xml:space="preserve">CREATE INDEX </w:t>
       </w:r>
       <w:proofErr w:type="spellStart"/>
@@ -5071,6 +4899,248 @@
         <w:t>);</w:t>
       </w:r>
       <w:proofErr w:type="gramEnd"/>
+    </w:p>
+    <w:p>
+      <w:pPr>
+        <w:rPr>
+          <w:sz w:val="24"/>
+          <w:szCs w:val="24"/>
+        </w:rPr>
+      </w:pPr>
+    </w:p>
+    <w:p>
+      <w:pPr>
+        <w:rPr>
+          <w:sz w:val="24"/>
+          <w:szCs w:val="24"/>
+        </w:rPr>
+      </w:pPr>
+    </w:p>
+    <w:p>
+      <w:pPr>
+        <w:rPr>
+          <w:b/>
+          <w:bCs/>
+          <w:sz w:val="24"/>
+          <w:szCs w:val="24"/>
+        </w:rPr>
+      </w:pPr>
+      <w:r>
+        <w:rPr>
+          <w:b/>
+          <w:bCs/>
+          <w:sz w:val="24"/>
+          <w:szCs w:val="24"/>
+        </w:rPr>
+        <w:t>11)  Query Optimization Challenge</w:t>
+      </w:r>
+    </w:p>
+    <w:p>
+      <w:pPr>
+        <w:rPr>
+          <w:sz w:val="24"/>
+          <w:szCs w:val="24"/>
+        </w:rPr>
+      </w:pPr>
+    </w:p>
+    <w:p>
+      <w:pPr>
+        <w:ind w:left="720"/>
+        <w:rPr>
+          <w:sz w:val="24"/>
+          <w:szCs w:val="24"/>
+        </w:rPr>
+      </w:pPr>
+      <w:r>
+        <w:rPr>
+          <w:sz w:val="24"/>
+          <w:szCs w:val="24"/>
+        </w:rPr>
+        <w:t xml:space="preserve">SELECT c.id AS </w:t>
+      </w:r>
+      <w:proofErr w:type="spellStart"/>
+      <w:r>
+        <w:rPr>
+          <w:sz w:val="24"/>
+          <w:szCs w:val="24"/>
+        </w:rPr>
+        <w:t>customer_id</w:t>
+      </w:r>
+      <w:proofErr w:type="spellEnd"/>
+      <w:r>
+        <w:rPr>
+          <w:sz w:val="24"/>
+          <w:szCs w:val="24"/>
+        </w:rPr>
+        <w:t xml:space="preserve">, c.name AS </w:t>
+      </w:r>
+      <w:proofErr w:type="spellStart"/>
+      <w:r>
+        <w:rPr>
+          <w:sz w:val="24"/>
+          <w:szCs w:val="24"/>
+        </w:rPr>
+        <w:t>customer_name</w:t>
+      </w:r>
+      <w:proofErr w:type="spellEnd"/>
+      <w:r>
+        <w:rPr>
+          <w:sz w:val="24"/>
+          <w:szCs w:val="24"/>
+        </w:rPr>
+        <w:t xml:space="preserve">, </w:t>
+      </w:r>
+      <w:proofErr w:type="gramStart"/>
+      <w:r>
+        <w:rPr>
+          <w:sz w:val="24"/>
+          <w:szCs w:val="24"/>
+        </w:rPr>
+        <w:t>SUM(</w:t>
+      </w:r>
+      <w:proofErr w:type="spellStart"/>
+      <w:r>
+        <w:rPr>
+          <w:sz w:val="24"/>
+          <w:szCs w:val="24"/>
+        </w:rPr>
+        <w:t>oi.quantity</w:t>
+      </w:r>
+      <w:proofErr w:type="spellEnd"/>
+      <w:proofErr w:type="gramEnd"/>
+      <w:r>
+        <w:rPr>
+          <w:sz w:val="24"/>
+          <w:szCs w:val="24"/>
+        </w:rPr>
+        <w:t xml:space="preserve"> * </w:t>
+      </w:r>
+      <w:proofErr w:type="spellStart"/>
+      <w:proofErr w:type="gramStart"/>
+      <w:r>
+        <w:rPr>
+          <w:sz w:val="24"/>
+          <w:szCs w:val="24"/>
+        </w:rPr>
+        <w:t>oi.price</w:t>
+      </w:r>
+      <w:proofErr w:type="spellEnd"/>
+      <w:proofErr w:type="gramEnd"/>
+      <w:r>
+        <w:rPr>
+          <w:sz w:val="24"/>
+          <w:szCs w:val="24"/>
+        </w:rPr>
+        <w:t xml:space="preserve">) AS </w:t>
+      </w:r>
+      <w:proofErr w:type="spellStart"/>
+      <w:r>
+        <w:rPr>
+          <w:sz w:val="24"/>
+          <w:szCs w:val="24"/>
+        </w:rPr>
+        <w:t>total_spent</w:t>
+      </w:r>
+      <w:proofErr w:type="spellEnd"/>
+      <w:r>
+        <w:rPr>
+          <w:sz w:val="24"/>
+          <w:szCs w:val="24"/>
+        </w:rPr>
+        <w:t xml:space="preserve"> FROM customers c JOIN orders o ON c.id = </w:t>
+      </w:r>
+      <w:proofErr w:type="spellStart"/>
+      <w:proofErr w:type="gramStart"/>
+      <w:r>
+        <w:rPr>
+          <w:sz w:val="24"/>
+          <w:szCs w:val="24"/>
+        </w:rPr>
+        <w:t>o.customer</w:t>
+      </w:r>
+      <w:proofErr w:type="gramEnd"/>
+      <w:r>
+        <w:rPr>
+          <w:sz w:val="24"/>
+          <w:szCs w:val="24"/>
+        </w:rPr>
+        <w:t>_id</w:t>
+      </w:r>
+      <w:proofErr w:type="spellEnd"/>
+      <w:r>
+        <w:rPr>
+          <w:sz w:val="24"/>
+          <w:szCs w:val="24"/>
+        </w:rPr>
+        <w:t xml:space="preserve"> JOIN </w:t>
+      </w:r>
+      <w:proofErr w:type="spellStart"/>
+      <w:r>
+        <w:rPr>
+          <w:sz w:val="24"/>
+          <w:szCs w:val="24"/>
+        </w:rPr>
+        <w:t>order_items</w:t>
+      </w:r>
+      <w:proofErr w:type="spellEnd"/>
+      <w:r>
+        <w:rPr>
+          <w:sz w:val="24"/>
+          <w:szCs w:val="24"/>
+        </w:rPr>
+        <w:t xml:space="preserve"> oi ON o.id = </w:t>
+      </w:r>
+      <w:proofErr w:type="spellStart"/>
+      <w:proofErr w:type="gramStart"/>
+      <w:r>
+        <w:rPr>
+          <w:sz w:val="24"/>
+          <w:szCs w:val="24"/>
+        </w:rPr>
+        <w:t>oi.order</w:t>
+      </w:r>
+      <w:proofErr w:type="gramEnd"/>
+      <w:r>
+        <w:rPr>
+          <w:sz w:val="24"/>
+          <w:szCs w:val="24"/>
+        </w:rPr>
+        <w:t>_id</w:t>
+      </w:r>
+      <w:proofErr w:type="spellEnd"/>
+      <w:r>
+        <w:rPr>
+          <w:sz w:val="24"/>
+          <w:szCs w:val="24"/>
+        </w:rPr>
+        <w:t xml:space="preserve"> WHERE </w:t>
+      </w:r>
+      <w:proofErr w:type="spellStart"/>
+      <w:proofErr w:type="gramStart"/>
+      <w:r>
+        <w:rPr>
+          <w:sz w:val="24"/>
+          <w:szCs w:val="24"/>
+        </w:rPr>
+        <w:t>o.status</w:t>
+      </w:r>
+      <w:proofErr w:type="spellEnd"/>
+      <w:proofErr w:type="gramEnd"/>
+      <w:r>
+        <w:rPr>
+          <w:sz w:val="24"/>
+          <w:szCs w:val="24"/>
+        </w:rPr>
+        <w:t xml:space="preserve"> = 'completed' GROUP BY c.id, c.name </w:t>
+      </w:r>
+    </w:p>
+    <w:p>
+      <w:pPr>
+        <w:rPr>
+          <w:sz w:val="24"/>
+          <w:szCs w:val="24"/>
+        </w:rPr>
+      </w:pPr>
     </w:p>
     <w:p>
       <w:pPr>
@@ -5737,6 +5807,7 @@
   <w:style w:type="character" w:default="1" w:styleId="DefaultParagraphFont">
     <w:name w:val="Default Paragraph Font"/>
     <w:uiPriority w:val="1"/>
+    <w:semiHidden/>
     <w:unhideWhenUsed/>
   </w:style>
   <w:style w:type="table" w:default="1" w:styleId="TableNormal">

</xml_diff>